<commit_message>
Updated Resume to include new skills and experience
</commit_message>
<xml_diff>
--- a/UpdatedResume.docx
+++ b/UpdatedResume.docx
@@ -1,10 +1,11 @@
 
 <file path=word/document.xml><?xml version="1.0" encoding="utf-8"?>
-<w:document xmlns:wpc="http://schemas.microsoft.com/office/word/2010/wordprocessingCanvas" xmlns:cx="http://schemas.microsoft.com/office/drawing/2014/chartex" xmlns:cx1="http://schemas.microsoft.com/office/drawing/2015/9/8/chartex" xmlns:cx2="http://schemas.microsoft.com/office/drawing/2015/10/21/chartex" xmlns:cx3="http://schemas.microsoft.com/office/drawing/2016/5/9/chartex" xmlns:cx4="http://schemas.microsoft.com/office/drawing/2016/5/10/chartex" xmlns:cx5="http://schemas.microsoft.com/office/drawing/2016/5/11/chartex" xmlns:cx6="http://schemas.microsoft.com/office/drawing/2016/5/12/chartex" xmlns:cx7="http://schemas.microsoft.com/office/drawing/2016/5/13/chartex" xmlns:cx8="http://schemas.microsoft.com/office/drawing/2016/5/14/chartex" xmlns:mc="http://schemas.openxmlformats.org/markup-compatibility/2006" xmlns:aink="http://schemas.microsoft.com/office/drawing/2016/ink" xmlns:am3d="http://schemas.microsoft.com/office/drawing/2017/model3d" xmlns:o="urn:schemas-microsoft-com:office:office" xmlns:oel="http://schemas.microsoft.com/office/2019/extlst" xmlns:r="http://schemas.openxmlformats.org/officeDocument/2006/relationships" xmlns:m="http://schemas.openxmlformats.org/officeDocument/2006/math" xmlns:v="urn:schemas-microsoft-com:vml" xmlns:wp14="http://schemas.microsoft.com/office/word/2010/wordprocessingDrawing" xmlns:wp="http://schemas.openxmlformats.org/drawingml/2006/wordprocessingDrawing" xmlns:w10="urn:schemas-microsoft-com:office:word" xmlns:w="http://schemas.openxmlformats.org/wordprocessingml/2006/main" xmlns:w14="http://schemas.microsoft.com/office/word/2010/wordml" xmlns:w15="http://schemas.microsoft.com/office/word/2012/wordml" xmlns:w16cex="http://schemas.microsoft.com/office/word/2018/wordml/cex" xmlns:w16cid="http://schemas.microsoft.com/office/word/2016/wordml/cid" xmlns:w16="http://schemas.microsoft.com/office/word/2018/wordml" xmlns:w16sdtdh="http://schemas.microsoft.com/office/word/2020/wordml/sdtdatahash" xmlns:w16se="http://schemas.microsoft.com/office/word/2015/wordml/symex" xmlns:wpg="http://schemas.microsoft.com/office/word/2010/wordprocessingGroup" xmlns:wpi="http://schemas.microsoft.com/office/word/2010/wordprocessingInk" xmlns:wne="http://schemas.microsoft.com/office/word/2006/wordml" xmlns:wps="http://schemas.microsoft.com/office/word/2010/wordprocessingShape" mc:Ignorable="w14 w15 w16se w16cid w16 w16cex w16sdtdh wp14">
+<w:document xmlns:wpc="http://schemas.microsoft.com/office/word/2010/wordprocessingCanvas" xmlns:cx="http://schemas.microsoft.com/office/drawing/2014/chartex" xmlns:cx1="http://schemas.microsoft.com/office/drawing/2015/9/8/chartex" xmlns:cx2="http://schemas.microsoft.com/office/drawing/2015/10/21/chartex" xmlns:cx3="http://schemas.microsoft.com/office/drawing/2016/5/9/chartex" xmlns:cx4="http://schemas.microsoft.com/office/drawing/2016/5/10/chartex" xmlns:cx5="http://schemas.microsoft.com/office/drawing/2016/5/11/chartex" xmlns:cx6="http://schemas.microsoft.com/office/drawing/2016/5/12/chartex" xmlns:cx7="http://schemas.microsoft.com/office/drawing/2016/5/13/chartex" xmlns:cx8="http://schemas.microsoft.com/office/drawing/2016/5/14/chartex" xmlns:mc="http://schemas.openxmlformats.org/markup-compatibility/2006" xmlns:aink="http://schemas.microsoft.com/office/drawing/2016/ink" xmlns:am3d="http://schemas.microsoft.com/office/drawing/2017/model3d" xmlns:o="urn:schemas-microsoft-com:office:office" xmlns:oel="http://schemas.microsoft.com/office/2019/extlst" xmlns:r="http://schemas.openxmlformats.org/officeDocument/2006/relationships" xmlns:m="http://schemas.openxmlformats.org/officeDocument/2006/math" xmlns:v="urn:schemas-microsoft-com:vml" xmlns:wp14="http://schemas.microsoft.com/office/word/2010/wordprocessingDrawing" xmlns:wp="http://schemas.openxmlformats.org/drawingml/2006/wordprocessingDrawing" xmlns:w10="urn:schemas-microsoft-com:office:word" xmlns:w="http://schemas.openxmlformats.org/wordprocessingml/2006/main" xmlns:w14="http://schemas.microsoft.com/office/word/2010/wordml" xmlns:w15="http://schemas.microsoft.com/office/word/2012/wordml" xmlns:w16cex="http://schemas.microsoft.com/office/word/2018/wordml/cex" xmlns:w16cid="http://schemas.microsoft.com/office/word/2016/wordml/cid" xmlns:w16="http://schemas.microsoft.com/office/word/2018/wordml" xmlns:w16du="http://schemas.microsoft.com/office/word/2023/wordml/word16du" xmlns:w16sdtdh="http://schemas.microsoft.com/office/word/2020/wordml/sdtdatahash" xmlns:w16se="http://schemas.microsoft.com/office/word/2015/wordml/symex" xmlns:wpg="http://schemas.microsoft.com/office/word/2010/wordprocessingGroup" xmlns:wpi="http://schemas.microsoft.com/office/word/2010/wordprocessingInk" xmlns:wne="http://schemas.microsoft.com/office/word/2006/wordml" xmlns:wps="http://schemas.microsoft.com/office/word/2010/wordprocessingShape" mc:Ignorable="w14 w15 w16se w16cid w16 w16cex w16sdtdh w16du wp14">
   <w:body>
     <w:p>
       <w:pPr>
         <w:pStyle w:val="Title"/>
+        <w:ind w:left="450" w:hanging="450"/>
         <w:rPr>
           <w:rFonts w:asciiTheme="minorHAnsi" w:hAnsiTheme="minorHAnsi" w:cstheme="minorHAnsi"/>
           <w:b w:val="0"/>
@@ -27,28 +28,11 @@
     <w:p>
       <w:pPr>
         <w:pStyle w:val="Subtitle"/>
+        <w:ind w:left="450" w:hanging="450"/>
         <w:rPr>
           <w:rFonts w:cstheme="minorHAnsi"/>
         </w:rPr>
       </w:pPr>
-      <w:r>
-        <w:rPr>
-          <w:rFonts w:cstheme="minorHAnsi"/>
-        </w:rPr>
-        <w:t>Data engineer</w:t>
-      </w:r>
-      <w:r>
-        <w:rPr>
-          <w:rFonts w:cstheme="minorHAnsi"/>
-        </w:rPr>
-        <w:t xml:space="preserve"> </w:t>
-      </w:r>
-      <w:r>
-        <w:rPr>
-          <w:rFonts w:cstheme="minorHAnsi"/>
-        </w:rPr>
-        <w:t xml:space="preserve">| </w:t>
-      </w:r>
       <w:r>
         <w:rPr>
           <w:rFonts w:cstheme="minorHAnsi"/>
@@ -59,9 +43,13 @@
     <w:p>
       <w:pPr>
         <w:pStyle w:val="Heading2"/>
+        <w:ind w:left="450" w:hanging="450"/>
       </w:pPr>
       <w:r>
-        <w:t>Missoula, MT</w:t>
+        <w:t>Chinook</w:t>
+      </w:r>
+      <w:r>
+        <w:t>, MT</w:t>
       </w:r>
       <w:r>
         <w:t xml:space="preserve"> | </w:t>
@@ -79,10 +67,15 @@
         <w:t xml:space="preserve"> </w:t>
       </w:r>
     </w:p>
-    <w:p/>
+    <w:p>
+      <w:pPr>
+        <w:ind w:left="450" w:hanging="450"/>
+      </w:pPr>
+    </w:p>
     <w:p>
       <w:pPr>
         <w:pStyle w:val="Heading1"/>
+        <w:ind w:left="450" w:hanging="450"/>
       </w:pPr>
       <w:sdt>
         <w:sdtPr>
@@ -104,6 +97,7 @@
     <w:p>
       <w:pPr>
         <w:spacing w:line="168" w:lineRule="auto"/>
+        <w:ind w:left="450" w:hanging="450"/>
         <w:rPr>
           <w:sz w:val="10"/>
           <w:szCs w:val="12"/>
@@ -170,19 +164,19 @@
       </w:r>
     </w:p>
     <w:p>
+      <w:pPr>
+        <w:rPr>
+          <w:b/>
+        </w:rPr>
+      </w:pPr>
       <w:r>
-        <w:t xml:space="preserve">Aspiring Data Engineer with a BS in Computer Science and a strong foundation in Python, Java, and data analytics. Passionate about leveraging advanced data management techniques to drive business intelligence, enhance decision-making, and contribute to the success of innovative projects. Eager to apply technical skills and a unique perspective to </w:t>
-      </w:r>
-      <w:r>
-        <w:t>modern practices</w:t>
-      </w:r>
-      <w:r>
-        <w:t>, facilitating the development of intelligent systems and sophisticated data solutions.</w:t>
+        <w:t>Aspiring Data Engineer and Software Engineer with a BS in Computer Science, specializing in Python, Java, and data analytics. Experienced in data management, SIEM integration, and advanced data techniques. Passionate about driving business intelligence, improving decision-making, and contributing to innovative projects through technical expertise and a unique perspective.</w:t>
       </w:r>
     </w:p>
     <w:p>
       <w:pPr>
         <w:pStyle w:val="Heading1"/>
+        <w:ind w:left="450" w:hanging="450"/>
       </w:pPr>
       <w:sdt>
         <w:sdtPr>
@@ -204,6 +198,7 @@
     <w:p>
       <w:pPr>
         <w:spacing w:line="168" w:lineRule="auto"/>
+        <w:ind w:left="450" w:hanging="450"/>
         <w:rPr>
           <w:sz w:val="10"/>
           <w:szCs w:val="12"/>
@@ -272,39 +267,42 @@
     <w:p>
       <w:pPr>
         <w:pStyle w:val="Heading2"/>
+        <w:ind w:left="450" w:hanging="450"/>
       </w:pPr>
       <w:r>
-        <w:t>University of Montana</w:t>
-      </w:r>
-      <w:r>
-        <w:t>, Missoula, MT</w:t>
+        <w:t>University of Montana, Missoula, MT</w:t>
       </w:r>
     </w:p>
     <w:p>
       <w:pPr>
-        <w:pStyle w:val="ListParagraph"/>
-        <w:numPr>
-          <w:ilvl w:val="0"/>
-          <w:numId w:val="20"/>
-        </w:numPr>
+        <w:ind w:left="450" w:hanging="450"/>
       </w:pPr>
       <w:r>
-        <w:t xml:space="preserve">Major: </w:t>
+        <w:rPr>
+          <w:b/>
+          <w:bCs/>
+        </w:rPr>
+        <w:t>Major</w:t>
+      </w:r>
+      <w:r>
+        <w:t xml:space="preserve">: </w:t>
       </w:r>
       <w:r>
         <w:t>BS in Computer Science, Concentration in Software Engineering</w:t>
       </w:r>
       <w:r>
-        <w:t>, Expected 2024</w:t>
+        <w:t xml:space="preserve">, </w:t>
+      </w:r>
+      <w:r>
+        <w:t xml:space="preserve">May </w:t>
+      </w:r>
+      <w:r>
+        <w:t>2024</w:t>
       </w:r>
     </w:p>
     <w:p>
       <w:pPr>
-        <w:pStyle w:val="ListParagraph"/>
-        <w:numPr>
-          <w:ilvl w:val="0"/>
-          <w:numId w:val="20"/>
-        </w:numPr>
+        <w:ind w:left="450" w:hanging="450"/>
       </w:pPr>
       <w:r>
         <w:rPr>
@@ -320,17 +318,16 @@
     <w:p>
       <w:pPr>
         <w:pStyle w:val="Heading2"/>
+        <w:ind w:left="450" w:hanging="450"/>
       </w:pPr>
-      <w:proofErr w:type="spellStart"/>
       <w:r>
-        <w:t>Aaniiih</w:t>
-      </w:r>
-      <w:proofErr w:type="spellEnd"/>
-      <w:r>
-        <w:t xml:space="preserve"> Nakoda College, Harlem, MT</w:t>
+        <w:t>Aaniiih Nakoda College, Harlem, MT</w:t>
       </w:r>
     </w:p>
     <w:p>
+      <w:pPr>
+        <w:ind w:left="450" w:hanging="450"/>
+      </w:pPr>
       <w:r>
         <w:t xml:space="preserve">Major: </w:t>
       </w:r>
@@ -341,6 +338,7 @@
     <w:p>
       <w:pPr>
         <w:pStyle w:val="Heading1"/>
+        <w:ind w:left="450" w:hanging="450"/>
       </w:pPr>
       <w:sdt>
         <w:sdtPr>
@@ -362,6 +360,7 @@
     <w:p>
       <w:pPr>
         <w:spacing w:line="168" w:lineRule="auto"/>
+        <w:ind w:left="450" w:hanging="450"/>
         <w:rPr>
           <w:sz w:val="10"/>
           <w:szCs w:val="12"/>
@@ -429,10 +428,8 @@
     </w:p>
     <w:p>
       <w:pPr>
-        <w:numPr>
-          <w:ilvl w:val="0"/>
-          <w:numId w:val="22"/>
-        </w:numPr>
+        <w:pStyle w:val="ListBullet"/>
+        <w:ind w:left="360"/>
       </w:pPr>
       <w:r>
         <w:rPr>
@@ -442,15 +439,13 @@
         <w:t>Programming Languages</w:t>
       </w:r>
       <w:r>
-        <w:t>: Python, Java, HTML/CSS</w:t>
+        <w:t>: Python, Java, HTML/CSS, PHP, JavaScript, TypeScript</w:t>
       </w:r>
     </w:p>
     <w:p>
       <w:pPr>
-        <w:numPr>
-          <w:ilvl w:val="0"/>
-          <w:numId w:val="22"/>
-        </w:numPr>
+        <w:pStyle w:val="ListBullet"/>
+        <w:ind w:left="360"/>
       </w:pPr>
       <w:r>
         <w:rPr>
@@ -460,15 +455,13 @@
         <w:t>Data Management</w:t>
       </w:r>
       <w:r>
-        <w:t>: SQL/NoSQL, Data Pipelines, ETL Processes</w:t>
+        <w:t>: SQL/NoSQL, Data Pipelines, ETL Processes, Databases</w:t>
       </w:r>
     </w:p>
     <w:p>
       <w:pPr>
-        <w:numPr>
-          <w:ilvl w:val="0"/>
-          <w:numId w:val="22"/>
-        </w:numPr>
+        <w:pStyle w:val="ListBullet"/>
+        <w:ind w:left="360"/>
       </w:pPr>
       <w:r>
         <w:rPr>
@@ -483,10 +476,8 @@
     </w:p>
     <w:p>
       <w:pPr>
-        <w:numPr>
-          <w:ilvl w:val="0"/>
-          <w:numId w:val="22"/>
-        </w:numPr>
+        <w:pStyle w:val="ListBullet"/>
+        <w:ind w:left="360"/>
       </w:pPr>
       <w:r>
         <w:rPr>
@@ -496,15 +487,16 @@
         <w:t>Development Tools</w:t>
       </w:r>
       <w:r>
-        <w:t>: Django, React Native, Android Studio</w:t>
+        <w:t>: Django, React Native, Android Studio, Node.js</w:t>
+      </w:r>
+      <w:r>
+        <w:t>, Firebase</w:t>
       </w:r>
     </w:p>
     <w:p>
       <w:pPr>
-        <w:numPr>
-          <w:ilvl w:val="0"/>
-          <w:numId w:val="22"/>
-        </w:numPr>
+        <w:pStyle w:val="ListBullet"/>
+        <w:ind w:left="360"/>
       </w:pPr>
       <w:r>
         <w:rPr>
@@ -514,15 +506,185 @@
         <w:t>Cloud Platforms</w:t>
       </w:r>
       <w:r>
-        <w:t>: Familiarity with Azure, AWS basics</w:t>
+        <w:t>: Microsoft Azure, AWS, Google Cloud Platform</w:t>
+      </w:r>
+      <w:r>
+        <w:t>, Firebase</w:t>
       </w:r>
     </w:p>
     <w:p>
       <w:pPr>
-        <w:numPr>
-          <w:ilvl w:val="0"/>
-          <w:numId w:val="22"/>
-        </w:numPr>
+        <w:pStyle w:val="ListBullet"/>
+        <w:ind w:left="360"/>
+      </w:pPr>
+      <w:r>
+        <w:rPr>
+          <w:b/>
+          <w:bCs/>
+        </w:rPr>
+        <w:t>Automation &amp; Integration</w:t>
+      </w:r>
+      <w:r>
+        <w:t>: Ansible, Docker, Hypervisors, SIEM Integration, Terraform, Kubernetes</w:t>
+      </w:r>
+    </w:p>
+    <w:p>
+      <w:pPr>
+        <w:pStyle w:val="ListBullet"/>
+        <w:ind w:left="360"/>
+      </w:pPr>
+      <w:r>
+        <w:rPr>
+          <w:b/>
+          <w:bCs/>
+        </w:rPr>
+        <w:t>Big Data Technologies</w:t>
+      </w:r>
+      <w:r>
+        <w:t>: Hadoop, Spark, Kafka</w:t>
+      </w:r>
+    </w:p>
+    <w:p>
+      <w:pPr>
+        <w:pStyle w:val="ListBullet"/>
+        <w:ind w:left="360"/>
+      </w:pPr>
+      <w:r>
+        <w:rPr>
+          <w:b/>
+          <w:bCs/>
+        </w:rPr>
+        <w:t>Machine Learning &amp; AI</w:t>
+      </w:r>
+      <w:r>
+        <w:t>: Scikit-Learn</w:t>
+      </w:r>
+    </w:p>
+    <w:p>
+      <w:pPr>
+        <w:pStyle w:val="ListBullet"/>
+        <w:ind w:left="360"/>
+      </w:pPr>
+      <w:r>
+        <w:rPr>
+          <w:b/>
+          <w:bCs/>
+        </w:rPr>
+        <w:t>Version Control</w:t>
+      </w:r>
+      <w:r>
+        <w:t>: Git, GitHub, GitLab</w:t>
+      </w:r>
+    </w:p>
+    <w:p>
+      <w:pPr>
+        <w:pStyle w:val="ListBullet"/>
+        <w:ind w:left="360"/>
+      </w:pPr>
+      <w:r>
+        <w:rPr>
+          <w:b/>
+          <w:bCs/>
+        </w:rPr>
+        <w:t>CI/CD</w:t>
+      </w:r>
+      <w:r>
+        <w:t>:</w:t>
+      </w:r>
+      <w:r>
+        <w:t xml:space="preserve"> Git Workflows</w:t>
+      </w:r>
+    </w:p>
+    <w:p>
+      <w:pPr>
+        <w:pStyle w:val="ListBullet"/>
+        <w:ind w:left="360"/>
+      </w:pPr>
+      <w:r>
+        <w:rPr>
+          <w:b/>
+          <w:bCs/>
+        </w:rPr>
+        <w:t>Scripting Languages:</w:t>
+      </w:r>
+      <w:r>
+        <w:t xml:space="preserve"> Bash, PowerShell</w:t>
+      </w:r>
+    </w:p>
+    <w:p>
+      <w:pPr>
+        <w:pStyle w:val="ListBullet"/>
+        <w:ind w:left="360"/>
+      </w:pPr>
+      <w:r>
+        <w:rPr>
+          <w:b/>
+          <w:bCs/>
+        </w:rPr>
+        <w:t>Web Development:</w:t>
+      </w:r>
+      <w:r>
+        <w:t xml:space="preserve"> RESTful APIs, GraphQL</w:t>
+      </w:r>
+    </w:p>
+    <w:p>
+      <w:pPr>
+        <w:pStyle w:val="ListBullet"/>
+        <w:ind w:left="360"/>
+      </w:pPr>
+      <w:r>
+        <w:rPr>
+          <w:b/>
+          <w:bCs/>
+        </w:rPr>
+        <w:t>Testing &amp; Debugging</w:t>
+      </w:r>
+      <w:r>
+        <w:t>: Unit Testing, Integration Testing, Selenium</w:t>
+      </w:r>
+    </w:p>
+    <w:p>
+      <w:pPr>
+        <w:pStyle w:val="ListBullet"/>
+        <w:ind w:left="360"/>
+      </w:pPr>
+      <w:r>
+        <w:rPr>
+          <w:b/>
+          <w:bCs/>
+        </w:rPr>
+        <w:t>Project Management:</w:t>
+      </w:r>
+      <w:r>
+        <w:t xml:space="preserve"> Agile, Scrum, JIRA</w:t>
+      </w:r>
+    </w:p>
+    <w:p>
+      <w:pPr>
+        <w:pStyle w:val="ListBullet"/>
+        <w:ind w:left="360"/>
+      </w:pPr>
+      <w:r>
+        <w:rPr>
+          <w:b/>
+          <w:bCs/>
+        </w:rPr>
+        <w:t>Security:</w:t>
+      </w:r>
+      <w:r>
+        <w:t xml:space="preserve"> Basic principles of encryption, authentication, and network security</w:t>
+      </w:r>
+    </w:p>
+    <w:p>
+      <w:pPr>
+        <w:pStyle w:val="ListBullet"/>
+        <w:ind w:left="360"/>
+        <w:rPr>
+          <w:rFonts w:asciiTheme="majorHAnsi" w:eastAsiaTheme="majorEastAsia" w:hAnsiTheme="majorHAnsi" w:cs="Times New Roman (Headings CS)"/>
+          <w:spacing w:val="-10"/>
+          <w:sz w:val="24"/>
+          <w:szCs w:val="32"/>
+        </w:rPr>
       </w:pPr>
       <w:r>
         <w:rPr>
@@ -532,23 +694,26 @@
         <w:t>Collaboration &amp; Communication</w:t>
       </w:r>
       <w:r>
-        <w:t xml:space="preserve">: Strong interpersonal skills, experienced in team projects and leadership </w:t>
+        <w:t>: Strong interpersonal skills, experienced in team projects and leadership roles</w:t>
       </w:r>
       <w:r>
-        <w:t>roles.</w:t>
+        <w:br w:type="page"/>
       </w:r>
     </w:p>
     <w:p>
       <w:pPr>
         <w:pStyle w:val="Heading1"/>
+        <w:ind w:left="450" w:hanging="450"/>
       </w:pPr>
       <w:r>
+        <w:lastRenderedPageBreak/>
         <w:t>Professional Experience</w:t>
       </w:r>
     </w:p>
     <w:p>
       <w:pPr>
         <w:spacing w:line="168" w:lineRule="auto"/>
+        <w:ind w:left="450" w:hanging="450"/>
         <w:rPr>
           <w:sz w:val="10"/>
           <w:szCs w:val="12"/>
@@ -627,58 +792,222 @@
     <w:p>
       <w:pPr>
         <w:pStyle w:val="Heading2"/>
+        <w:ind w:left="450" w:hanging="450"/>
+        <w:rPr>
+          <w:bCs/>
+        </w:rPr>
+      </w:pPr>
+      <w:r>
+        <w:rPr>
+          <w:bCs/>
+        </w:rPr>
+        <w:t xml:space="preserve">Security and Systems Intern, </w:t>
+      </w:r>
+      <w:r>
+        <w:rPr>
+          <w:bCs/>
+        </w:rPr>
+        <w:t>Island Mountain Development Group</w:t>
+      </w:r>
+    </w:p>
+    <w:p>
+      <w:pPr>
+        <w:pStyle w:val="Heading2"/>
+        <w:ind w:left="450" w:hanging="450"/>
+        <w:rPr>
+          <w:b w:val="0"/>
+        </w:rPr>
+      </w:pPr>
+      <w:r>
+        <w:rPr>
+          <w:b w:val="0"/>
+        </w:rPr>
+        <w:t xml:space="preserve">June 2024 – Present (until </w:t>
+      </w:r>
+      <w:r>
+        <w:rPr>
+          <w:b w:val="0"/>
+        </w:rPr>
+        <w:t>July</w:t>
+      </w:r>
+      <w:r>
+        <w:rPr>
+          <w:b w:val="0"/>
+        </w:rPr>
+        <w:t xml:space="preserve"> 26)</w:t>
+      </w:r>
+    </w:p>
+    <w:p>
+      <w:pPr>
+        <w:pStyle w:val="Heading2"/>
+        <w:numPr>
+          <w:ilvl w:val="0"/>
+          <w:numId w:val="34"/>
+        </w:numPr>
+        <w:ind w:left="450" w:hanging="450"/>
+        <w:rPr>
+          <w:b w:val="0"/>
+        </w:rPr>
+      </w:pPr>
+      <w:r>
+        <w:rPr>
+          <w:bCs/>
+        </w:rPr>
+        <w:t>Cybersecurity Implementation</w:t>
+      </w:r>
+      <w:r>
+        <w:rPr>
+          <w:b w:val="0"/>
+        </w:rPr>
+        <w:t>: Researched and implemented security measures, enhancing the organization's overall cybersecurity posture.</w:t>
+      </w:r>
+    </w:p>
+    <w:p>
+      <w:pPr>
+        <w:pStyle w:val="Heading2"/>
+        <w:numPr>
+          <w:ilvl w:val="0"/>
+          <w:numId w:val="34"/>
+        </w:numPr>
+        <w:ind w:left="450" w:hanging="450"/>
+        <w:rPr>
+          <w:b w:val="0"/>
+        </w:rPr>
+      </w:pPr>
+      <w:r>
+        <w:rPr>
+          <w:bCs/>
+        </w:rPr>
+        <w:t>SIEM Integration</w:t>
+      </w:r>
+      <w:r>
+        <w:rPr>
+          <w:b w:val="0"/>
+        </w:rPr>
+        <w:t>: Integrated SIEM solutions using Ansible automation, improving threat detection and incident response.</w:t>
+      </w:r>
+    </w:p>
+    <w:p>
+      <w:pPr>
+        <w:pStyle w:val="Heading2"/>
+        <w:numPr>
+          <w:ilvl w:val="0"/>
+          <w:numId w:val="34"/>
+        </w:numPr>
+        <w:ind w:left="450" w:hanging="450"/>
+        <w:rPr>
+          <w:b w:val="0"/>
+        </w:rPr>
+      </w:pPr>
+      <w:r>
+        <w:rPr>
+          <w:bCs/>
+        </w:rPr>
+        <w:t>Wazuh and ELK Stack Integration</w:t>
+      </w:r>
+      <w:r>
+        <w:rPr>
+          <w:b w:val="0"/>
+        </w:rPr>
+        <w:t>: Set up and maintained Wazuh with the ELK stack, including integrations with MISP, OPENCTI, and Virus Total API, enhancing security monitoring and analysis.</w:t>
+      </w:r>
+    </w:p>
+    <w:p>
+      <w:pPr>
+        <w:pStyle w:val="Heading2"/>
+        <w:numPr>
+          <w:ilvl w:val="0"/>
+          <w:numId w:val="34"/>
+        </w:numPr>
+        <w:ind w:left="450" w:hanging="450"/>
+        <w:rPr>
+          <w:b w:val="0"/>
+        </w:rPr>
+      </w:pPr>
+      <w:r>
+        <w:rPr>
+          <w:bCs/>
+        </w:rPr>
+        <w:t>Log Management</w:t>
+      </w:r>
+      <w:r>
+        <w:rPr>
+          <w:b w:val="0"/>
+        </w:rPr>
+        <w:t>: Managed and analyzed syslogs, optimizing the SIEM setup for better data insights and security operations.</w:t>
+      </w:r>
+    </w:p>
+    <w:p>
+      <w:pPr>
+        <w:pStyle w:val="Heading2"/>
+        <w:ind w:left="450" w:hanging="450"/>
       </w:pPr>
       <w:r>
         <w:t>Retail Operations Internship, Caras Nursery and Landscaping, LLC</w:t>
       </w:r>
     </w:p>
     <w:p>
+      <w:pPr>
+        <w:ind w:left="450" w:hanging="450"/>
+      </w:pPr>
       <w:r>
         <w:t>Jan 2024 – May 2024</w:t>
       </w:r>
     </w:p>
     <w:p>
+      <w:pPr>
+        <w:pStyle w:val="ListBullet"/>
+        <w:ind w:left="450" w:hanging="450"/>
+      </w:pPr>
       <w:r>
         <w:rPr>
           <w:b/>
           <w:bCs/>
         </w:rPr>
-        <w:t>Implemented Thermal Printing Solutions:</w:t>
+        <w:t>Thermal Printing Solutions</w:t>
       </w:r>
       <w:r>
-        <w:t xml:space="preserve"> Spearheaded the setup and integration of thermal printing solutions to automate the labeling process. This initiative reduced manual data entry errors and enhanced the accuracy of product identification across the store.</w:t>
+        <w:t>: Automated labeling process, reducing errors and improving product identification accuracy.</w:t>
       </w:r>
     </w:p>
     <w:p>
+      <w:pPr>
+        <w:pStyle w:val="ListBullet"/>
+        <w:ind w:left="450" w:hanging="450"/>
+      </w:pPr>
       <w:r>
         <w:rPr>
           <w:b/>
           <w:bCs/>
         </w:rPr>
-        <w:t>Streamlined Product Labeling Process:</w:t>
+        <w:t>Product Labeling System</w:t>
       </w:r>
       <w:r>
-        <w:t xml:space="preserve"> Developed and implemented an innovative labeling system for in-house products, significantly improving operational workflow. By automating the generation of labels for over 90% of previously unlabeled stock, the solution drastically reduced the time required for product processing and sales transactions. This enhancement led to a smoother checkout process, improved customer satisfaction, and increased sales throughput.</w:t>
+        <w:t>: Developed a system that automated label generation for over 90% of stock, enhancing workflow, reducing processing time, and increasing sales throughput.</w:t>
       </w:r>
     </w:p>
     <w:p>
+      <w:pPr>
+        <w:pStyle w:val="ListBullet"/>
+        <w:ind w:left="450" w:hanging="450"/>
+      </w:pPr>
       <w:r>
         <w:rPr>
           <w:b/>
           <w:bCs/>
         </w:rPr>
-        <w:t>Data Management and Inventory Control:</w:t>
+        <w:t>Inventory Control</w:t>
       </w:r>
       <w:r>
-        <w:t xml:space="preserve"> Leveraged database management skills to organize and streamline the SKU system. Created a more intuitive and efficient method for tracking and managing inventory, which facilitated quicker product access and improved the accuracy of inventory records.</w:t>
+        <w:t>: Organized and streamlined the SKU system, improving inventory tracking and accuracy.</w:t>
       </w:r>
     </w:p>
     <w:p>
       <w:pPr>
         <w:pStyle w:val="Heading2"/>
+        <w:ind w:left="450" w:hanging="450"/>
       </w:pPr>
       <w:r>
-        <w:lastRenderedPageBreak/>
         <w:t>Natural Resource Management Laboratory Intern, University of Montana</w:t>
       </w:r>
       <w:r>
@@ -687,6 +1016,7 @@
     </w:p>
     <w:p>
       <w:pPr>
+        <w:ind w:left="450" w:hanging="450"/>
         <w:rPr>
           <w:rFonts w:eastAsiaTheme="majorEastAsia" w:cs="Times New Roman (Headings CS)"/>
           <w:b/>
@@ -725,22 +1055,39 @@
     <w:p>
       <w:pPr>
         <w:pStyle w:val="ListBullet"/>
+        <w:ind w:left="450" w:hanging="450"/>
       </w:pPr>
       <w:r>
-        <w:t>Developed a Virtual Reality fire simulation game using Unreal Engine 5, focusing on data-driven fire spread physics to aid first responders.</w:t>
+        <w:rPr>
+          <w:b/>
+          <w:bCs/>
+        </w:rPr>
+        <w:t>Developed</w:t>
+      </w:r>
+      <w:r>
+        <w:t xml:space="preserve"> a Virtual Reality fire simulation game using Unreal Engine 5, focusing on data-driven fire spread physics to aid first responders.</w:t>
       </w:r>
     </w:p>
     <w:p>
       <w:pPr>
         <w:pStyle w:val="ListBullet"/>
+        <w:ind w:left="450" w:hanging="450"/>
       </w:pPr>
       <w:r>
-        <w:t>Utilized Python for data analysis and modeling, enhancing the simulation's realism and educational value.</w:t>
+        <w:rPr>
+          <w:b/>
+          <w:bCs/>
+        </w:rPr>
+        <w:t>Utilized Python</w:t>
+      </w:r>
+      <w:r>
+        <w:t xml:space="preserve"> for data analysis and modeling, enhancing the simulation's realism and educational value.</w:t>
       </w:r>
     </w:p>
     <w:p>
       <w:pPr>
         <w:pStyle w:val="Heading2"/>
+        <w:ind w:left="450" w:hanging="450"/>
       </w:pPr>
       <w:r>
         <w:t>Digital Marketing Intern, Montana High Tech Business Alliance, Missoula, MT</w:t>
@@ -753,6 +1100,7 @@
           <w:ilvl w:val="0"/>
           <w:numId w:val="0"/>
         </w:numPr>
+        <w:ind w:left="450" w:hanging="450"/>
         <w:rPr>
           <w:rFonts w:eastAsiaTheme="majorEastAsia" w:cs="Times New Roman (Headings CS)"/>
           <w:b/>
@@ -794,6 +1142,7 @@
           <w:ilvl w:val="0"/>
           <w:numId w:val="24"/>
         </w:numPr>
+        <w:ind w:left="450" w:hanging="450"/>
       </w:pPr>
       <w:r>
         <w:t>Spearheaded a project to analyze website traffic and social media engagement using Google Analytics and social media tools, resulting in a 20% increase in user engagement.</w:t>
@@ -805,6 +1154,7 @@
           <w:ilvl w:val="0"/>
           <w:numId w:val="24"/>
         </w:numPr>
+        <w:ind w:left="450" w:hanging="450"/>
       </w:pPr>
       <w:r>
         <w:t>Improved the organization's digital footprint by developing and implementing content strategies based on data-driven insights.</w:t>
@@ -813,6 +1163,7 @@
     <w:p>
       <w:pPr>
         <w:pStyle w:val="Heading1"/>
+        <w:ind w:left="450" w:hanging="450"/>
       </w:pPr>
       <w:r>
         <w:t>Projects</w:t>
@@ -820,7 +1171,143 @@
     </w:p>
     <w:p>
       <w:pPr>
+        <w:ind w:left="450" w:hanging="450"/>
+      </w:pPr>
+      <w:r>
+        <w:rPr>
+          <w:noProof/>
+          <w:sz w:val="10"/>
+          <w:szCs w:val="12"/>
+        </w:rPr>
+        <mc:AlternateContent>
+          <mc:Choice Requires="wps">
+            <w:drawing>
+              <wp:inline distT="0" distB="0" distL="0" distR="0" wp14:anchorId="55A97DE4" wp14:editId="5F8BAF1B">
+                <wp:extent cx="5943600" cy="0"/>
+                <wp:effectExtent l="0" t="0" r="0" b="0"/>
+                <wp:docPr id="366492982" name="Straight Connector 2">
+                  <a:extLst xmlns:a="http://schemas.openxmlformats.org/drawingml/2006/main">
+                    <a:ext uri="{C183D7F6-B498-43B3-948B-1728B52AA6E4}">
+                      <adec:decorative xmlns:adec="http://schemas.microsoft.com/office/drawing/2017/decorative" val="1"/>
+                    </a:ext>
+                  </a:extLst>
+                </wp:docPr>
+                <wp:cNvGraphicFramePr/>
+                <a:graphic xmlns:a="http://schemas.openxmlformats.org/drawingml/2006/main">
+                  <a:graphicData uri="http://schemas.microsoft.com/office/word/2010/wordprocessingShape">
+                    <wps:wsp>
+                      <wps:cNvCnPr/>
+                      <wps:spPr>
+                        <a:xfrm>
+                          <a:off x="0" y="0"/>
+                          <a:ext cx="5943600" cy="0"/>
+                        </a:xfrm>
+                        <a:prstGeom prst="line">
+                          <a:avLst/>
+                        </a:prstGeom>
+                        <a:ln w="12700">
+                          <a:solidFill>
+                            <a:schemeClr val="tx1"/>
+                          </a:solidFill>
+                        </a:ln>
+                      </wps:spPr>
+                      <wps:style>
+                        <a:lnRef idx="1">
+                          <a:schemeClr val="accent1"/>
+                        </a:lnRef>
+                        <a:fillRef idx="0">
+                          <a:schemeClr val="accent1"/>
+                        </a:fillRef>
+                        <a:effectRef idx="0">
+                          <a:schemeClr val="accent1"/>
+                        </a:effectRef>
+                        <a:fontRef idx="minor">
+                          <a:schemeClr val="tx1"/>
+                        </a:fontRef>
+                      </wps:style>
+                      <wps:bodyPr/>
+                    </wps:wsp>
+                  </a:graphicData>
+                </a:graphic>
+              </wp:inline>
+            </w:drawing>
+          </mc:Choice>
+          <mc:Fallback>
+            <w:pict>
+              <v:line w14:anchorId="6C4FEA37" id="Straight Connector 2" o:spid="_x0000_s1026" alt="&quot;&quot;" style="visibility:visible;mso-wrap-style:square;mso-left-percent:-10001;mso-top-percent:-10001;mso-position-horizontal:absolute;mso-position-horizontal-relative:char;mso-position-vertical:absolute;mso-position-vertical-relative:line;mso-left-percent:-10001;mso-top-percent:-10001" from="0,0" to="468pt,0" o:gfxdata="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" strokecolor="black [3213]" strokeweight="1pt">
+                <v:stroke joinstyle="miter"/>
+                <w10:anchorlock/>
+              </v:line>
+            </w:pict>
+          </mc:Fallback>
+        </mc:AlternateContent>
+      </w:r>
+    </w:p>
+    <w:p>
+      <w:pPr>
         <w:pStyle w:val="Heading2"/>
+        <w:ind w:left="450" w:hanging="450"/>
+      </w:pPr>
+      <w:r>
+        <w:t>SIEM Integration and Automation Project</w:t>
+      </w:r>
+    </w:p>
+    <w:p>
+      <w:pPr>
+        <w:pStyle w:val="ListBullet"/>
+        <w:ind w:left="450" w:hanging="450"/>
+      </w:pPr>
+      <w:r>
+        <w:rPr>
+          <w:b/>
+          <w:bCs/>
+        </w:rPr>
+        <w:t xml:space="preserve">Objective: </w:t>
+      </w:r>
+      <w:r>
+        <w:t>Researched and analyzed the integration of SIEM with Ansible automation to enhance security monitoring and incident response.</w:t>
+      </w:r>
+    </w:p>
+    <w:p>
+      <w:pPr>
+        <w:pStyle w:val="ListBullet"/>
+        <w:ind w:left="450" w:hanging="450"/>
+      </w:pPr>
+      <w:r>
+        <w:rPr>
+          <w:b/>
+          <w:bCs/>
+        </w:rPr>
+        <w:t>Implementation</w:t>
+      </w:r>
+      <w:r>
+        <w:t>: Integrated Wazuh with ELK stack, and incorporated MISP, OPENCTI, and Virus Total API.</w:t>
+      </w:r>
+    </w:p>
+    <w:p>
+      <w:pPr>
+        <w:pStyle w:val="ListBullet"/>
+        <w:ind w:left="450" w:hanging="450"/>
+        <w:rPr>
+          <w:b/>
+          <w:bCs/>
+        </w:rPr>
+      </w:pPr>
+      <w:r>
+        <w:rPr>
+          <w:b/>
+          <w:bCs/>
+        </w:rPr>
+        <w:t xml:space="preserve">Outcome: </w:t>
+      </w:r>
+      <w:r>
+        <w:t>Improved threat detection and streamlined incident response, enhancing the overall security posture.</w:t>
+      </w:r>
+    </w:p>
+    <w:p>
+      <w:pPr>
+        <w:pStyle w:val="Heading2"/>
+        <w:ind w:left="450" w:hanging="450"/>
       </w:pPr>
       <w:r>
         <w:t>Data Engineering Project, University of Montana</w:t>
@@ -829,6 +1316,7 @@
     <w:p>
       <w:pPr>
         <w:pStyle w:val="ListBullet"/>
+        <w:ind w:left="450" w:hanging="450"/>
       </w:pPr>
       <w:r>
         <w:rPr>
@@ -847,12 +1335,14 @@
     <w:p>
       <w:pPr>
         <w:pStyle w:val="ListBullet"/>
+        <w:ind w:left="450" w:hanging="450"/>
       </w:pPr>
       <w:r>
         <w:rPr>
           <w:b/>
           <w:bCs/>
         </w:rPr>
+        <w:lastRenderedPageBreak/>
         <w:t>Implementation:</w:t>
       </w:r>
       <w:r>
@@ -862,6 +1352,7 @@
     <w:p>
       <w:pPr>
         <w:pStyle w:val="ListBullet"/>
+        <w:ind w:left="450" w:hanging="450"/>
       </w:pPr>
       <w:r>
         <w:rPr>
@@ -877,6 +1368,7 @@
     <w:p>
       <w:pPr>
         <w:pStyle w:val="Heading2"/>
+        <w:ind w:left="450" w:hanging="450"/>
       </w:pPr>
       <w:r>
         <w:t>Full Stack Development Capstone Project, University of Montana</w:t>
@@ -885,9 +1377,17 @@
     <w:p>
       <w:pPr>
         <w:pStyle w:val="ListBullet"/>
+        <w:ind w:left="450" w:hanging="450"/>
       </w:pPr>
       <w:r>
-        <w:t>Objective: Designed and launched a React Native mobile</w:t>
+        <w:rPr>
+          <w:b/>
+          <w:bCs/>
+        </w:rPr>
+        <w:t>Objective</w:t>
+      </w:r>
+      <w:r>
+        <w:t>: Designed and launched a React Native mobile</w:t>
       </w:r>
       <w:r>
         <w:t xml:space="preserve"> stargazing</w:t>
@@ -902,9 +1402,17 @@
     <w:p>
       <w:pPr>
         <w:pStyle w:val="ListBullet"/>
+        <w:ind w:left="450" w:hanging="450"/>
       </w:pPr>
       <w:r>
-        <w:t xml:space="preserve">Development: Conducted comprehensive stakeholder interviews for requirement gathering, implemented a user-centric design with </w:t>
+        <w:rPr>
+          <w:b/>
+          <w:bCs/>
+        </w:rPr>
+        <w:t>Development</w:t>
+      </w:r>
+      <w:r>
+        <w:t xml:space="preserve">: Conducted comprehensive stakeholder interviews for requirement gathering, implemented a user-centric design with </w:t>
       </w:r>
       <w:r>
         <w:t>Figma</w:t>
@@ -922,9 +1430,17 @@
     <w:p>
       <w:pPr>
         <w:pStyle w:val="ListBullet"/>
+        <w:ind w:left="450" w:hanging="450"/>
       </w:pPr>
       <w:r>
-        <w:t>Features &amp; Impact: Introduced key features such as interactive maps and event calendars, leading to enhanced user experience and</w:t>
+        <w:rPr>
+          <w:b/>
+          <w:bCs/>
+        </w:rPr>
+        <w:t>Features &amp; Impact</w:t>
+      </w:r>
+      <w:r>
+        <w:t>: Introduced key features such as interactive maps and event calendars, leading to enhanced user experience and</w:t>
       </w:r>
       <w:r>
         <w:t xml:space="preserve"> interaction.</w:t>
@@ -937,7 +1453,7 @@
           <w:ilvl w:val="0"/>
           <w:numId w:val="0"/>
         </w:numPr>
-        <w:ind w:left="288"/>
+        <w:ind w:left="450" w:hanging="450"/>
       </w:pPr>
     </w:p>
     <w:sectPr>
@@ -959,7 +1475,7 @@
 </file>
 
 <file path=word/endnotes.xml><?xml version="1.0" encoding="utf-8"?>
-<w:endnotes xmlns:wpc="http://schemas.microsoft.com/office/word/2010/wordprocessingCanvas" xmlns:cx="http://schemas.microsoft.com/office/drawing/2014/chartex" xmlns:cx1="http://schemas.microsoft.com/office/drawing/2015/9/8/chartex" xmlns:cx2="http://schemas.microsoft.com/office/drawing/2015/10/21/chartex" xmlns:cx3="http://schemas.microsoft.com/office/drawing/2016/5/9/chartex" xmlns:cx4="http://schemas.microsoft.com/office/drawing/2016/5/10/chartex" xmlns:cx5="http://schemas.microsoft.com/office/drawing/2016/5/11/chartex" xmlns:cx6="http://schemas.microsoft.com/office/drawing/2016/5/12/chartex" xmlns:cx7="http://schemas.microsoft.com/office/drawing/2016/5/13/chartex" xmlns:cx8="http://schemas.microsoft.com/office/drawing/2016/5/14/chartex" xmlns:mc="http://schemas.openxmlformats.org/markup-compatibility/2006" xmlns:aink="http://schemas.microsoft.com/office/drawing/2016/ink" xmlns:am3d="http://schemas.microsoft.com/office/drawing/2017/model3d" xmlns:o="urn:schemas-microsoft-com:office:office" xmlns:oel="http://schemas.microsoft.com/office/2019/extlst" xmlns:r="http://schemas.openxmlformats.org/officeDocument/2006/relationships" xmlns:m="http://schemas.openxmlformats.org/officeDocument/2006/math" xmlns:v="urn:schemas-microsoft-com:vml" xmlns:wp14="http://schemas.microsoft.com/office/word/2010/wordprocessingDrawing" xmlns:wp="http://schemas.openxmlformats.org/drawingml/2006/wordprocessingDrawing" xmlns:w10="urn:schemas-microsoft-com:office:word" xmlns:w="http://schemas.openxmlformats.org/wordprocessingml/2006/main" xmlns:w14="http://schemas.microsoft.com/office/word/2010/wordml" xmlns:w15="http://schemas.microsoft.com/office/word/2012/wordml" xmlns:w16cex="http://schemas.microsoft.com/office/word/2018/wordml/cex" xmlns:w16cid="http://schemas.microsoft.com/office/word/2016/wordml/cid" xmlns:w16="http://schemas.microsoft.com/office/word/2018/wordml" xmlns:w16sdtdh="http://schemas.microsoft.com/office/word/2020/wordml/sdtdatahash" xmlns:w16se="http://schemas.microsoft.com/office/word/2015/wordml/symex" xmlns:wpg="http://schemas.microsoft.com/office/word/2010/wordprocessingGroup" xmlns:wpi="http://schemas.microsoft.com/office/word/2010/wordprocessingInk" xmlns:wne="http://schemas.microsoft.com/office/word/2006/wordml" xmlns:wps="http://schemas.microsoft.com/office/word/2010/wordprocessingShape" mc:Ignorable="w14 w15 w16se w16cid w16 w16cex w16sdtdh wp14">
+<w:endnotes xmlns:wpc="http://schemas.microsoft.com/office/word/2010/wordprocessingCanvas" xmlns:cx="http://schemas.microsoft.com/office/drawing/2014/chartex" xmlns:cx1="http://schemas.microsoft.com/office/drawing/2015/9/8/chartex" xmlns:cx2="http://schemas.microsoft.com/office/drawing/2015/10/21/chartex" xmlns:cx3="http://schemas.microsoft.com/office/drawing/2016/5/9/chartex" xmlns:cx4="http://schemas.microsoft.com/office/drawing/2016/5/10/chartex" xmlns:cx5="http://schemas.microsoft.com/office/drawing/2016/5/11/chartex" xmlns:cx6="http://schemas.microsoft.com/office/drawing/2016/5/12/chartex" xmlns:cx7="http://schemas.microsoft.com/office/drawing/2016/5/13/chartex" xmlns:cx8="http://schemas.microsoft.com/office/drawing/2016/5/14/chartex" xmlns:mc="http://schemas.openxmlformats.org/markup-compatibility/2006" xmlns:aink="http://schemas.microsoft.com/office/drawing/2016/ink" xmlns:am3d="http://schemas.microsoft.com/office/drawing/2017/model3d" xmlns:o="urn:schemas-microsoft-com:office:office" xmlns:oel="http://schemas.microsoft.com/office/2019/extlst" xmlns:r="http://schemas.openxmlformats.org/officeDocument/2006/relationships" xmlns:m="http://schemas.openxmlformats.org/officeDocument/2006/math" xmlns:v="urn:schemas-microsoft-com:vml" xmlns:wp14="http://schemas.microsoft.com/office/word/2010/wordprocessingDrawing" xmlns:wp="http://schemas.openxmlformats.org/drawingml/2006/wordprocessingDrawing" xmlns:w10="urn:schemas-microsoft-com:office:word" xmlns:w="http://schemas.openxmlformats.org/wordprocessingml/2006/main" xmlns:w14="http://schemas.microsoft.com/office/word/2010/wordml" xmlns:w15="http://schemas.microsoft.com/office/word/2012/wordml" xmlns:w16cex="http://schemas.microsoft.com/office/word/2018/wordml/cex" xmlns:w16cid="http://schemas.microsoft.com/office/word/2016/wordml/cid" xmlns:w16="http://schemas.microsoft.com/office/word/2018/wordml" xmlns:w16du="http://schemas.microsoft.com/office/word/2023/wordml/word16du" xmlns:w16sdtdh="http://schemas.microsoft.com/office/word/2020/wordml/sdtdatahash" xmlns:w16se="http://schemas.microsoft.com/office/word/2015/wordml/symex" xmlns:wpg="http://schemas.microsoft.com/office/word/2010/wordprocessingGroup" xmlns:wpi="http://schemas.microsoft.com/office/word/2010/wordprocessingInk" xmlns:wne="http://schemas.microsoft.com/office/word/2006/wordml" xmlns:wps="http://schemas.microsoft.com/office/word/2010/wordprocessingShape" mc:Ignorable="w14 w15 w16se w16cid w16 w16cex w16sdtdh w16du wp14">
   <w:endnote w:type="separator" w:id="-1">
     <w:p>
       <w:pPr>
@@ -991,7 +1507,7 @@
 </file>
 
 <file path=word/footer1.xml><?xml version="1.0" encoding="utf-8"?>
-<w:ftr xmlns:wpc="http://schemas.microsoft.com/office/word/2010/wordprocessingCanvas" xmlns:cx="http://schemas.microsoft.com/office/drawing/2014/chartex" xmlns:cx1="http://schemas.microsoft.com/office/drawing/2015/9/8/chartex" xmlns:cx2="http://schemas.microsoft.com/office/drawing/2015/10/21/chartex" xmlns:cx3="http://schemas.microsoft.com/office/drawing/2016/5/9/chartex" xmlns:cx4="http://schemas.microsoft.com/office/drawing/2016/5/10/chartex" xmlns:cx5="http://schemas.microsoft.com/office/drawing/2016/5/11/chartex" xmlns:cx6="http://schemas.microsoft.com/office/drawing/2016/5/12/chartex" xmlns:cx7="http://schemas.microsoft.com/office/drawing/2016/5/13/chartex" xmlns:cx8="http://schemas.microsoft.com/office/drawing/2016/5/14/chartex" xmlns:mc="http://schemas.openxmlformats.org/markup-compatibility/2006" xmlns:aink="http://schemas.microsoft.com/office/drawing/2016/ink" xmlns:am3d="http://schemas.microsoft.com/office/drawing/2017/model3d" xmlns:o="urn:schemas-microsoft-com:office:office" xmlns:oel="http://schemas.microsoft.com/office/2019/extlst" xmlns:r="http://schemas.openxmlformats.org/officeDocument/2006/relationships" xmlns:m="http://schemas.openxmlformats.org/officeDocument/2006/math" xmlns:v="urn:schemas-microsoft-com:vml" xmlns:wp14="http://schemas.microsoft.com/office/word/2010/wordprocessingDrawing" xmlns:wp="http://schemas.openxmlformats.org/drawingml/2006/wordprocessingDrawing" xmlns:w10="urn:schemas-microsoft-com:office:word" xmlns:w="http://schemas.openxmlformats.org/wordprocessingml/2006/main" xmlns:w14="http://schemas.microsoft.com/office/word/2010/wordml" xmlns:w15="http://schemas.microsoft.com/office/word/2012/wordml" xmlns:w16cex="http://schemas.microsoft.com/office/word/2018/wordml/cex" xmlns:w16cid="http://schemas.microsoft.com/office/word/2016/wordml/cid" xmlns:w16="http://schemas.microsoft.com/office/word/2018/wordml" xmlns:w16sdtdh="http://schemas.microsoft.com/office/word/2020/wordml/sdtdatahash" xmlns:w16se="http://schemas.microsoft.com/office/word/2015/wordml/symex" xmlns:wpg="http://schemas.microsoft.com/office/word/2010/wordprocessingGroup" xmlns:wpi="http://schemas.microsoft.com/office/word/2010/wordprocessingInk" xmlns:wne="http://schemas.microsoft.com/office/word/2006/wordml" xmlns:wps="http://schemas.microsoft.com/office/word/2010/wordprocessingShape" mc:Ignorable="w14 w15 w16se w16cid w16 w16cex w16sdtdh wp14">
+<w:ftr xmlns:wpc="http://schemas.microsoft.com/office/word/2010/wordprocessingCanvas" xmlns:cx="http://schemas.microsoft.com/office/drawing/2014/chartex" xmlns:cx1="http://schemas.microsoft.com/office/drawing/2015/9/8/chartex" xmlns:cx2="http://schemas.microsoft.com/office/drawing/2015/10/21/chartex" xmlns:cx3="http://schemas.microsoft.com/office/drawing/2016/5/9/chartex" xmlns:cx4="http://schemas.microsoft.com/office/drawing/2016/5/10/chartex" xmlns:cx5="http://schemas.microsoft.com/office/drawing/2016/5/11/chartex" xmlns:cx6="http://schemas.microsoft.com/office/drawing/2016/5/12/chartex" xmlns:cx7="http://schemas.microsoft.com/office/drawing/2016/5/13/chartex" xmlns:cx8="http://schemas.microsoft.com/office/drawing/2016/5/14/chartex" xmlns:mc="http://schemas.openxmlformats.org/markup-compatibility/2006" xmlns:aink="http://schemas.microsoft.com/office/drawing/2016/ink" xmlns:am3d="http://schemas.microsoft.com/office/drawing/2017/model3d" xmlns:o="urn:schemas-microsoft-com:office:office" xmlns:oel="http://schemas.microsoft.com/office/2019/extlst" xmlns:r="http://schemas.openxmlformats.org/officeDocument/2006/relationships" xmlns:m="http://schemas.openxmlformats.org/officeDocument/2006/math" xmlns:v="urn:schemas-microsoft-com:vml" xmlns:wp14="http://schemas.microsoft.com/office/word/2010/wordprocessingDrawing" xmlns:wp="http://schemas.openxmlformats.org/drawingml/2006/wordprocessingDrawing" xmlns:w10="urn:schemas-microsoft-com:office:word" xmlns:w="http://schemas.openxmlformats.org/wordprocessingml/2006/main" xmlns:w14="http://schemas.microsoft.com/office/word/2010/wordml" xmlns:w15="http://schemas.microsoft.com/office/word/2012/wordml" xmlns:w16cex="http://schemas.microsoft.com/office/word/2018/wordml/cex" xmlns:w16cid="http://schemas.microsoft.com/office/word/2016/wordml/cid" xmlns:w16="http://schemas.microsoft.com/office/word/2018/wordml" xmlns:w16du="http://schemas.microsoft.com/office/word/2023/wordml/word16du" xmlns:w16sdtdh="http://schemas.microsoft.com/office/word/2020/wordml/sdtdatahash" xmlns:w16se="http://schemas.microsoft.com/office/word/2015/wordml/symex" xmlns:wpg="http://schemas.microsoft.com/office/word/2010/wordprocessingGroup" xmlns:wpi="http://schemas.microsoft.com/office/word/2010/wordprocessingInk" xmlns:wne="http://schemas.microsoft.com/office/word/2006/wordml" xmlns:wps="http://schemas.microsoft.com/office/word/2010/wordprocessingShape" mc:Ignorable="w14 w15 w16se w16cid w16 w16cex w16sdtdh w16du wp14">
   <w:p>
     <w:pPr>
       <w:pStyle w:val="Footer"/>
@@ -1001,7 +1517,7 @@
 </file>
 
 <file path=word/footer2.xml><?xml version="1.0" encoding="utf-8"?>
-<w:ftr xmlns:wpc="http://schemas.microsoft.com/office/word/2010/wordprocessingCanvas" xmlns:cx="http://schemas.microsoft.com/office/drawing/2014/chartex" xmlns:cx1="http://schemas.microsoft.com/office/drawing/2015/9/8/chartex" xmlns:cx2="http://schemas.microsoft.com/office/drawing/2015/10/21/chartex" xmlns:cx3="http://schemas.microsoft.com/office/drawing/2016/5/9/chartex" xmlns:cx4="http://schemas.microsoft.com/office/drawing/2016/5/10/chartex" xmlns:cx5="http://schemas.microsoft.com/office/drawing/2016/5/11/chartex" xmlns:cx6="http://schemas.microsoft.com/office/drawing/2016/5/12/chartex" xmlns:cx7="http://schemas.microsoft.com/office/drawing/2016/5/13/chartex" xmlns:cx8="http://schemas.microsoft.com/office/drawing/2016/5/14/chartex" xmlns:mc="http://schemas.openxmlformats.org/markup-compatibility/2006" xmlns:aink="http://schemas.microsoft.com/office/drawing/2016/ink" xmlns:am3d="http://schemas.microsoft.com/office/drawing/2017/model3d" xmlns:o="urn:schemas-microsoft-com:office:office" xmlns:oel="http://schemas.microsoft.com/office/2019/extlst" xmlns:r="http://schemas.openxmlformats.org/officeDocument/2006/relationships" xmlns:m="http://schemas.openxmlformats.org/officeDocument/2006/math" xmlns:v="urn:schemas-microsoft-com:vml" xmlns:wp14="http://schemas.microsoft.com/office/word/2010/wordprocessingDrawing" xmlns:wp="http://schemas.openxmlformats.org/drawingml/2006/wordprocessingDrawing" xmlns:w10="urn:schemas-microsoft-com:office:word" xmlns:w="http://schemas.openxmlformats.org/wordprocessingml/2006/main" xmlns:w14="http://schemas.microsoft.com/office/word/2010/wordml" xmlns:w15="http://schemas.microsoft.com/office/word/2012/wordml" xmlns:w16cex="http://schemas.microsoft.com/office/word/2018/wordml/cex" xmlns:w16cid="http://schemas.microsoft.com/office/word/2016/wordml/cid" xmlns:w16="http://schemas.microsoft.com/office/word/2018/wordml" xmlns:w16sdtdh="http://schemas.microsoft.com/office/word/2020/wordml/sdtdatahash" xmlns:w16se="http://schemas.microsoft.com/office/word/2015/wordml/symex" xmlns:wpg="http://schemas.microsoft.com/office/word/2010/wordprocessingGroup" xmlns:wpi="http://schemas.microsoft.com/office/word/2010/wordprocessingInk" xmlns:wne="http://schemas.microsoft.com/office/word/2006/wordml" xmlns:wps="http://schemas.microsoft.com/office/word/2010/wordprocessingShape" mc:Ignorable="w14 w15 w16se w16cid w16 w16cex w16sdtdh wp14">
+<w:ftr xmlns:wpc="http://schemas.microsoft.com/office/word/2010/wordprocessingCanvas" xmlns:cx="http://schemas.microsoft.com/office/drawing/2014/chartex" xmlns:cx1="http://schemas.microsoft.com/office/drawing/2015/9/8/chartex" xmlns:cx2="http://schemas.microsoft.com/office/drawing/2015/10/21/chartex" xmlns:cx3="http://schemas.microsoft.com/office/drawing/2016/5/9/chartex" xmlns:cx4="http://schemas.microsoft.com/office/drawing/2016/5/10/chartex" xmlns:cx5="http://schemas.microsoft.com/office/drawing/2016/5/11/chartex" xmlns:cx6="http://schemas.microsoft.com/office/drawing/2016/5/12/chartex" xmlns:cx7="http://schemas.microsoft.com/office/drawing/2016/5/13/chartex" xmlns:cx8="http://schemas.microsoft.com/office/drawing/2016/5/14/chartex" xmlns:mc="http://schemas.openxmlformats.org/markup-compatibility/2006" xmlns:aink="http://schemas.microsoft.com/office/drawing/2016/ink" xmlns:am3d="http://schemas.microsoft.com/office/drawing/2017/model3d" xmlns:o="urn:schemas-microsoft-com:office:office" xmlns:oel="http://schemas.microsoft.com/office/2019/extlst" xmlns:r="http://schemas.openxmlformats.org/officeDocument/2006/relationships" xmlns:m="http://schemas.openxmlformats.org/officeDocument/2006/math" xmlns:v="urn:schemas-microsoft-com:vml" xmlns:wp14="http://schemas.microsoft.com/office/word/2010/wordprocessingDrawing" xmlns:wp="http://schemas.openxmlformats.org/drawingml/2006/wordprocessingDrawing" xmlns:w10="urn:schemas-microsoft-com:office:word" xmlns:w="http://schemas.openxmlformats.org/wordprocessingml/2006/main" xmlns:w14="http://schemas.microsoft.com/office/word/2010/wordml" xmlns:w15="http://schemas.microsoft.com/office/word/2012/wordml" xmlns:w16cex="http://schemas.microsoft.com/office/word/2018/wordml/cex" xmlns:w16cid="http://schemas.microsoft.com/office/word/2016/wordml/cid" xmlns:w16="http://schemas.microsoft.com/office/word/2018/wordml" xmlns:w16du="http://schemas.microsoft.com/office/word/2023/wordml/word16du" xmlns:w16sdtdh="http://schemas.microsoft.com/office/word/2020/wordml/sdtdatahash" xmlns:w16se="http://schemas.microsoft.com/office/word/2015/wordml/symex" xmlns:wpg="http://schemas.microsoft.com/office/word/2010/wordprocessingGroup" xmlns:wpi="http://schemas.microsoft.com/office/word/2010/wordprocessingInk" xmlns:wne="http://schemas.microsoft.com/office/word/2006/wordml" xmlns:wps="http://schemas.microsoft.com/office/word/2010/wordprocessingShape" mc:Ignorable="w14 w15 w16se w16cid w16 w16cex w16sdtdh w16du wp14">
   <w:p>
     <w:pPr>
       <w:pStyle w:val="Footer"/>
@@ -1011,7 +1527,7 @@
 </file>
 
 <file path=word/footer3.xml><?xml version="1.0" encoding="utf-8"?>
-<w:ftr xmlns:wpc="http://schemas.microsoft.com/office/word/2010/wordprocessingCanvas" xmlns:cx="http://schemas.microsoft.com/office/drawing/2014/chartex" xmlns:cx1="http://schemas.microsoft.com/office/drawing/2015/9/8/chartex" xmlns:cx2="http://schemas.microsoft.com/office/drawing/2015/10/21/chartex" xmlns:cx3="http://schemas.microsoft.com/office/drawing/2016/5/9/chartex" xmlns:cx4="http://schemas.microsoft.com/office/drawing/2016/5/10/chartex" xmlns:cx5="http://schemas.microsoft.com/office/drawing/2016/5/11/chartex" xmlns:cx6="http://schemas.microsoft.com/office/drawing/2016/5/12/chartex" xmlns:cx7="http://schemas.microsoft.com/office/drawing/2016/5/13/chartex" xmlns:cx8="http://schemas.microsoft.com/office/drawing/2016/5/14/chartex" xmlns:mc="http://schemas.openxmlformats.org/markup-compatibility/2006" xmlns:aink="http://schemas.microsoft.com/office/drawing/2016/ink" xmlns:am3d="http://schemas.microsoft.com/office/drawing/2017/model3d" xmlns:o="urn:schemas-microsoft-com:office:office" xmlns:oel="http://schemas.microsoft.com/office/2019/extlst" xmlns:r="http://schemas.openxmlformats.org/officeDocument/2006/relationships" xmlns:m="http://schemas.openxmlformats.org/officeDocument/2006/math" xmlns:v="urn:schemas-microsoft-com:vml" xmlns:wp14="http://schemas.microsoft.com/office/word/2010/wordprocessingDrawing" xmlns:wp="http://schemas.openxmlformats.org/drawingml/2006/wordprocessingDrawing" xmlns:w10="urn:schemas-microsoft-com:office:word" xmlns:w="http://schemas.openxmlformats.org/wordprocessingml/2006/main" xmlns:w14="http://schemas.microsoft.com/office/word/2010/wordml" xmlns:w15="http://schemas.microsoft.com/office/word/2012/wordml" xmlns:w16cex="http://schemas.microsoft.com/office/word/2018/wordml/cex" xmlns:w16cid="http://schemas.microsoft.com/office/word/2016/wordml/cid" xmlns:w16="http://schemas.microsoft.com/office/word/2018/wordml" xmlns:w16sdtdh="http://schemas.microsoft.com/office/word/2020/wordml/sdtdatahash" xmlns:w16se="http://schemas.microsoft.com/office/word/2015/wordml/symex" xmlns:wpg="http://schemas.microsoft.com/office/word/2010/wordprocessingGroup" xmlns:wpi="http://schemas.microsoft.com/office/word/2010/wordprocessingInk" xmlns:wne="http://schemas.microsoft.com/office/word/2006/wordml" xmlns:wps="http://schemas.microsoft.com/office/word/2010/wordprocessingShape" mc:Ignorable="w14 w15 w16se w16cid w16 w16cex w16sdtdh wp14">
+<w:ftr xmlns:wpc="http://schemas.microsoft.com/office/word/2010/wordprocessingCanvas" xmlns:cx="http://schemas.microsoft.com/office/drawing/2014/chartex" xmlns:cx1="http://schemas.microsoft.com/office/drawing/2015/9/8/chartex" xmlns:cx2="http://schemas.microsoft.com/office/drawing/2015/10/21/chartex" xmlns:cx3="http://schemas.microsoft.com/office/drawing/2016/5/9/chartex" xmlns:cx4="http://schemas.microsoft.com/office/drawing/2016/5/10/chartex" xmlns:cx5="http://schemas.microsoft.com/office/drawing/2016/5/11/chartex" xmlns:cx6="http://schemas.microsoft.com/office/drawing/2016/5/12/chartex" xmlns:cx7="http://schemas.microsoft.com/office/drawing/2016/5/13/chartex" xmlns:cx8="http://schemas.microsoft.com/office/drawing/2016/5/14/chartex" xmlns:mc="http://schemas.openxmlformats.org/markup-compatibility/2006" xmlns:aink="http://schemas.microsoft.com/office/drawing/2016/ink" xmlns:am3d="http://schemas.microsoft.com/office/drawing/2017/model3d" xmlns:o="urn:schemas-microsoft-com:office:office" xmlns:oel="http://schemas.microsoft.com/office/2019/extlst" xmlns:r="http://schemas.openxmlformats.org/officeDocument/2006/relationships" xmlns:m="http://schemas.openxmlformats.org/officeDocument/2006/math" xmlns:v="urn:schemas-microsoft-com:vml" xmlns:wp14="http://schemas.microsoft.com/office/word/2010/wordprocessingDrawing" xmlns:wp="http://schemas.openxmlformats.org/drawingml/2006/wordprocessingDrawing" xmlns:w10="urn:schemas-microsoft-com:office:word" xmlns:w="http://schemas.openxmlformats.org/wordprocessingml/2006/main" xmlns:w14="http://schemas.microsoft.com/office/word/2010/wordml" xmlns:w15="http://schemas.microsoft.com/office/word/2012/wordml" xmlns:w16cex="http://schemas.microsoft.com/office/word/2018/wordml/cex" xmlns:w16cid="http://schemas.microsoft.com/office/word/2016/wordml/cid" xmlns:w16="http://schemas.microsoft.com/office/word/2018/wordml" xmlns:w16du="http://schemas.microsoft.com/office/word/2023/wordml/word16du" xmlns:w16sdtdh="http://schemas.microsoft.com/office/word/2020/wordml/sdtdatahash" xmlns:w16se="http://schemas.microsoft.com/office/word/2015/wordml/symex" xmlns:wpg="http://schemas.microsoft.com/office/word/2010/wordprocessingGroup" xmlns:wpi="http://schemas.microsoft.com/office/word/2010/wordprocessingInk" xmlns:wne="http://schemas.microsoft.com/office/word/2006/wordml" xmlns:wps="http://schemas.microsoft.com/office/word/2010/wordprocessingShape" mc:Ignorable="w14 w15 w16se w16cid w16 w16cex w16sdtdh w16du wp14">
   <w:p>
     <w:pPr>
       <w:pStyle w:val="Footer"/>
@@ -1021,7 +1537,7 @@
 </file>
 
 <file path=word/footnotes.xml><?xml version="1.0" encoding="utf-8"?>
-<w:footnotes xmlns:wpc="http://schemas.microsoft.com/office/word/2010/wordprocessingCanvas" xmlns:cx="http://schemas.microsoft.com/office/drawing/2014/chartex" xmlns:cx1="http://schemas.microsoft.com/office/drawing/2015/9/8/chartex" xmlns:cx2="http://schemas.microsoft.com/office/drawing/2015/10/21/chartex" xmlns:cx3="http://schemas.microsoft.com/office/drawing/2016/5/9/chartex" xmlns:cx4="http://schemas.microsoft.com/office/drawing/2016/5/10/chartex" xmlns:cx5="http://schemas.microsoft.com/office/drawing/2016/5/11/chartex" xmlns:cx6="http://schemas.microsoft.com/office/drawing/2016/5/12/chartex" xmlns:cx7="http://schemas.microsoft.com/office/drawing/2016/5/13/chartex" xmlns:cx8="http://schemas.microsoft.com/office/drawing/2016/5/14/chartex" xmlns:mc="http://schemas.openxmlformats.org/markup-compatibility/2006" xmlns:aink="http://schemas.microsoft.com/office/drawing/2016/ink" xmlns:am3d="http://schemas.microsoft.com/office/drawing/2017/model3d" xmlns:o="urn:schemas-microsoft-com:office:office" xmlns:oel="http://schemas.microsoft.com/office/2019/extlst" xmlns:r="http://schemas.openxmlformats.org/officeDocument/2006/relationships" xmlns:m="http://schemas.openxmlformats.org/officeDocument/2006/math" xmlns:v="urn:schemas-microsoft-com:vml" xmlns:wp14="http://schemas.microsoft.com/office/word/2010/wordprocessingDrawing" xmlns:wp="http://schemas.openxmlformats.org/drawingml/2006/wordprocessingDrawing" xmlns:w10="urn:schemas-microsoft-com:office:word" xmlns:w="http://schemas.openxmlformats.org/wordprocessingml/2006/main" xmlns:w14="http://schemas.microsoft.com/office/word/2010/wordml" xmlns:w15="http://schemas.microsoft.com/office/word/2012/wordml" xmlns:w16cex="http://schemas.microsoft.com/office/word/2018/wordml/cex" xmlns:w16cid="http://schemas.microsoft.com/office/word/2016/wordml/cid" xmlns:w16="http://schemas.microsoft.com/office/word/2018/wordml" xmlns:w16sdtdh="http://schemas.microsoft.com/office/word/2020/wordml/sdtdatahash" xmlns:w16se="http://schemas.microsoft.com/office/word/2015/wordml/symex" xmlns:wpg="http://schemas.microsoft.com/office/word/2010/wordprocessingGroup" xmlns:wpi="http://schemas.microsoft.com/office/word/2010/wordprocessingInk" xmlns:wne="http://schemas.microsoft.com/office/word/2006/wordml" xmlns:wps="http://schemas.microsoft.com/office/word/2010/wordprocessingShape" mc:Ignorable="w14 w15 w16se w16cid w16 w16cex w16sdtdh wp14">
+<w:footnotes xmlns:wpc="http://schemas.microsoft.com/office/word/2010/wordprocessingCanvas" xmlns:cx="http://schemas.microsoft.com/office/drawing/2014/chartex" xmlns:cx1="http://schemas.microsoft.com/office/drawing/2015/9/8/chartex" xmlns:cx2="http://schemas.microsoft.com/office/drawing/2015/10/21/chartex" xmlns:cx3="http://schemas.microsoft.com/office/drawing/2016/5/9/chartex" xmlns:cx4="http://schemas.microsoft.com/office/drawing/2016/5/10/chartex" xmlns:cx5="http://schemas.microsoft.com/office/drawing/2016/5/11/chartex" xmlns:cx6="http://schemas.microsoft.com/office/drawing/2016/5/12/chartex" xmlns:cx7="http://schemas.microsoft.com/office/drawing/2016/5/13/chartex" xmlns:cx8="http://schemas.microsoft.com/office/drawing/2016/5/14/chartex" xmlns:mc="http://schemas.openxmlformats.org/markup-compatibility/2006" xmlns:aink="http://schemas.microsoft.com/office/drawing/2016/ink" xmlns:am3d="http://schemas.microsoft.com/office/drawing/2017/model3d" xmlns:o="urn:schemas-microsoft-com:office:office" xmlns:oel="http://schemas.microsoft.com/office/2019/extlst" xmlns:r="http://schemas.openxmlformats.org/officeDocument/2006/relationships" xmlns:m="http://schemas.openxmlformats.org/officeDocument/2006/math" xmlns:v="urn:schemas-microsoft-com:vml" xmlns:wp14="http://schemas.microsoft.com/office/word/2010/wordprocessingDrawing" xmlns:wp="http://schemas.openxmlformats.org/drawingml/2006/wordprocessingDrawing" xmlns:w10="urn:schemas-microsoft-com:office:word" xmlns:w="http://schemas.openxmlformats.org/wordprocessingml/2006/main" xmlns:w14="http://schemas.microsoft.com/office/word/2010/wordml" xmlns:w15="http://schemas.microsoft.com/office/word/2012/wordml" xmlns:w16cex="http://schemas.microsoft.com/office/word/2018/wordml/cex" xmlns:w16cid="http://schemas.microsoft.com/office/word/2016/wordml/cid" xmlns:w16="http://schemas.microsoft.com/office/word/2018/wordml" xmlns:w16du="http://schemas.microsoft.com/office/word/2023/wordml/word16du" xmlns:w16sdtdh="http://schemas.microsoft.com/office/word/2020/wordml/sdtdatahash" xmlns:w16se="http://schemas.microsoft.com/office/word/2015/wordml/symex" xmlns:wpg="http://schemas.microsoft.com/office/word/2010/wordprocessingGroup" xmlns:wpi="http://schemas.microsoft.com/office/word/2010/wordprocessingInk" xmlns:wne="http://schemas.microsoft.com/office/word/2006/wordml" xmlns:wps="http://schemas.microsoft.com/office/word/2010/wordprocessingShape" mc:Ignorable="w14 w15 w16se w16cid w16 w16cex w16sdtdh w16du wp14">
   <w:footnote w:type="separator" w:id="-1">
     <w:p>
       <w:pPr>
@@ -1053,7 +1569,7 @@
 </file>
 
 <file path=word/header1.xml><?xml version="1.0" encoding="utf-8"?>
-<w:hdr xmlns:wpc="http://schemas.microsoft.com/office/word/2010/wordprocessingCanvas" xmlns:cx="http://schemas.microsoft.com/office/drawing/2014/chartex" xmlns:cx1="http://schemas.microsoft.com/office/drawing/2015/9/8/chartex" xmlns:cx2="http://schemas.microsoft.com/office/drawing/2015/10/21/chartex" xmlns:cx3="http://schemas.microsoft.com/office/drawing/2016/5/9/chartex" xmlns:cx4="http://schemas.microsoft.com/office/drawing/2016/5/10/chartex" xmlns:cx5="http://schemas.microsoft.com/office/drawing/2016/5/11/chartex" xmlns:cx6="http://schemas.microsoft.com/office/drawing/2016/5/12/chartex" xmlns:cx7="http://schemas.microsoft.com/office/drawing/2016/5/13/chartex" xmlns:cx8="http://schemas.microsoft.com/office/drawing/2016/5/14/chartex" xmlns:mc="http://schemas.openxmlformats.org/markup-compatibility/2006" xmlns:aink="http://schemas.microsoft.com/office/drawing/2016/ink" xmlns:am3d="http://schemas.microsoft.com/office/drawing/2017/model3d" xmlns:o="urn:schemas-microsoft-com:office:office" xmlns:oel="http://schemas.microsoft.com/office/2019/extlst" xmlns:r="http://schemas.openxmlformats.org/officeDocument/2006/relationships" xmlns:m="http://schemas.openxmlformats.org/officeDocument/2006/math" xmlns:v="urn:schemas-microsoft-com:vml" xmlns:wp14="http://schemas.microsoft.com/office/word/2010/wordprocessingDrawing" xmlns:wp="http://schemas.openxmlformats.org/drawingml/2006/wordprocessingDrawing" xmlns:w10="urn:schemas-microsoft-com:office:word" xmlns:w="http://schemas.openxmlformats.org/wordprocessingml/2006/main" xmlns:w14="http://schemas.microsoft.com/office/word/2010/wordml" xmlns:w15="http://schemas.microsoft.com/office/word/2012/wordml" xmlns:w16cex="http://schemas.microsoft.com/office/word/2018/wordml/cex" xmlns:w16cid="http://schemas.microsoft.com/office/word/2016/wordml/cid" xmlns:w16="http://schemas.microsoft.com/office/word/2018/wordml" xmlns:w16sdtdh="http://schemas.microsoft.com/office/word/2020/wordml/sdtdatahash" xmlns:w16se="http://schemas.microsoft.com/office/word/2015/wordml/symex" xmlns:wpg="http://schemas.microsoft.com/office/word/2010/wordprocessingGroup" xmlns:wpi="http://schemas.microsoft.com/office/word/2010/wordprocessingInk" xmlns:wne="http://schemas.microsoft.com/office/word/2006/wordml" xmlns:wps="http://schemas.microsoft.com/office/word/2010/wordprocessingShape" mc:Ignorable="w14 w15 w16se w16cid w16 w16cex w16sdtdh wp14">
+<w:hdr xmlns:wpc="http://schemas.microsoft.com/office/word/2010/wordprocessingCanvas" xmlns:cx="http://schemas.microsoft.com/office/drawing/2014/chartex" xmlns:cx1="http://schemas.microsoft.com/office/drawing/2015/9/8/chartex" xmlns:cx2="http://schemas.microsoft.com/office/drawing/2015/10/21/chartex" xmlns:cx3="http://schemas.microsoft.com/office/drawing/2016/5/9/chartex" xmlns:cx4="http://schemas.microsoft.com/office/drawing/2016/5/10/chartex" xmlns:cx5="http://schemas.microsoft.com/office/drawing/2016/5/11/chartex" xmlns:cx6="http://schemas.microsoft.com/office/drawing/2016/5/12/chartex" xmlns:cx7="http://schemas.microsoft.com/office/drawing/2016/5/13/chartex" xmlns:cx8="http://schemas.microsoft.com/office/drawing/2016/5/14/chartex" xmlns:mc="http://schemas.openxmlformats.org/markup-compatibility/2006" xmlns:aink="http://schemas.microsoft.com/office/drawing/2016/ink" xmlns:am3d="http://schemas.microsoft.com/office/drawing/2017/model3d" xmlns:o="urn:schemas-microsoft-com:office:office" xmlns:oel="http://schemas.microsoft.com/office/2019/extlst" xmlns:r="http://schemas.openxmlformats.org/officeDocument/2006/relationships" xmlns:m="http://schemas.openxmlformats.org/officeDocument/2006/math" xmlns:v="urn:schemas-microsoft-com:vml" xmlns:wp14="http://schemas.microsoft.com/office/word/2010/wordprocessingDrawing" xmlns:wp="http://schemas.openxmlformats.org/drawingml/2006/wordprocessingDrawing" xmlns:w10="urn:schemas-microsoft-com:office:word" xmlns:w="http://schemas.openxmlformats.org/wordprocessingml/2006/main" xmlns:w14="http://schemas.microsoft.com/office/word/2010/wordml" xmlns:w15="http://schemas.microsoft.com/office/word/2012/wordml" xmlns:w16cex="http://schemas.microsoft.com/office/word/2018/wordml/cex" xmlns:w16cid="http://schemas.microsoft.com/office/word/2016/wordml/cid" xmlns:w16="http://schemas.microsoft.com/office/word/2018/wordml" xmlns:w16du="http://schemas.microsoft.com/office/word/2023/wordml/word16du" xmlns:w16sdtdh="http://schemas.microsoft.com/office/word/2020/wordml/sdtdatahash" xmlns:w16se="http://schemas.microsoft.com/office/word/2015/wordml/symex" xmlns:wpg="http://schemas.microsoft.com/office/word/2010/wordprocessingGroup" xmlns:wpi="http://schemas.microsoft.com/office/word/2010/wordprocessingInk" xmlns:wne="http://schemas.microsoft.com/office/word/2006/wordml" xmlns:wps="http://schemas.microsoft.com/office/word/2010/wordprocessingShape" mc:Ignorable="w14 w15 w16se w16cid w16 w16cex w16sdtdh w16du wp14">
   <w:p>
     <w:pPr>
       <w:pStyle w:val="Header"/>
@@ -1063,7 +1579,7 @@
 </file>
 
 <file path=word/header2.xml><?xml version="1.0" encoding="utf-8"?>
-<w:hdr xmlns:wpc="http://schemas.microsoft.com/office/word/2010/wordprocessingCanvas" xmlns:cx="http://schemas.microsoft.com/office/drawing/2014/chartex" xmlns:cx1="http://schemas.microsoft.com/office/drawing/2015/9/8/chartex" xmlns:cx2="http://schemas.microsoft.com/office/drawing/2015/10/21/chartex" xmlns:cx3="http://schemas.microsoft.com/office/drawing/2016/5/9/chartex" xmlns:cx4="http://schemas.microsoft.com/office/drawing/2016/5/10/chartex" xmlns:cx5="http://schemas.microsoft.com/office/drawing/2016/5/11/chartex" xmlns:cx6="http://schemas.microsoft.com/office/drawing/2016/5/12/chartex" xmlns:cx7="http://schemas.microsoft.com/office/drawing/2016/5/13/chartex" xmlns:cx8="http://schemas.microsoft.com/office/drawing/2016/5/14/chartex" xmlns:mc="http://schemas.openxmlformats.org/markup-compatibility/2006" xmlns:aink="http://schemas.microsoft.com/office/drawing/2016/ink" xmlns:am3d="http://schemas.microsoft.com/office/drawing/2017/model3d" xmlns:o="urn:schemas-microsoft-com:office:office" xmlns:oel="http://schemas.microsoft.com/office/2019/extlst" xmlns:r="http://schemas.openxmlformats.org/officeDocument/2006/relationships" xmlns:m="http://schemas.openxmlformats.org/officeDocument/2006/math" xmlns:v="urn:schemas-microsoft-com:vml" xmlns:wp14="http://schemas.microsoft.com/office/word/2010/wordprocessingDrawing" xmlns:wp="http://schemas.openxmlformats.org/drawingml/2006/wordprocessingDrawing" xmlns:w10="urn:schemas-microsoft-com:office:word" xmlns:w="http://schemas.openxmlformats.org/wordprocessingml/2006/main" xmlns:w14="http://schemas.microsoft.com/office/word/2010/wordml" xmlns:w15="http://schemas.microsoft.com/office/word/2012/wordml" xmlns:w16cex="http://schemas.microsoft.com/office/word/2018/wordml/cex" xmlns:w16cid="http://schemas.microsoft.com/office/word/2016/wordml/cid" xmlns:w16="http://schemas.microsoft.com/office/word/2018/wordml" xmlns:w16sdtdh="http://schemas.microsoft.com/office/word/2020/wordml/sdtdatahash" xmlns:w16se="http://schemas.microsoft.com/office/word/2015/wordml/symex" xmlns:wpg="http://schemas.microsoft.com/office/word/2010/wordprocessingGroup" xmlns:wpi="http://schemas.microsoft.com/office/word/2010/wordprocessingInk" xmlns:wne="http://schemas.microsoft.com/office/word/2006/wordml" xmlns:wps="http://schemas.microsoft.com/office/word/2010/wordprocessingShape" mc:Ignorable="w14 w15 w16se w16cid w16 w16cex w16sdtdh wp14">
+<w:hdr xmlns:wpc="http://schemas.microsoft.com/office/word/2010/wordprocessingCanvas" xmlns:cx="http://schemas.microsoft.com/office/drawing/2014/chartex" xmlns:cx1="http://schemas.microsoft.com/office/drawing/2015/9/8/chartex" xmlns:cx2="http://schemas.microsoft.com/office/drawing/2015/10/21/chartex" xmlns:cx3="http://schemas.microsoft.com/office/drawing/2016/5/9/chartex" xmlns:cx4="http://schemas.microsoft.com/office/drawing/2016/5/10/chartex" xmlns:cx5="http://schemas.microsoft.com/office/drawing/2016/5/11/chartex" xmlns:cx6="http://schemas.microsoft.com/office/drawing/2016/5/12/chartex" xmlns:cx7="http://schemas.microsoft.com/office/drawing/2016/5/13/chartex" xmlns:cx8="http://schemas.microsoft.com/office/drawing/2016/5/14/chartex" xmlns:mc="http://schemas.openxmlformats.org/markup-compatibility/2006" xmlns:aink="http://schemas.microsoft.com/office/drawing/2016/ink" xmlns:am3d="http://schemas.microsoft.com/office/drawing/2017/model3d" xmlns:o="urn:schemas-microsoft-com:office:office" xmlns:oel="http://schemas.microsoft.com/office/2019/extlst" xmlns:r="http://schemas.openxmlformats.org/officeDocument/2006/relationships" xmlns:m="http://schemas.openxmlformats.org/officeDocument/2006/math" xmlns:v="urn:schemas-microsoft-com:vml" xmlns:wp14="http://schemas.microsoft.com/office/word/2010/wordprocessingDrawing" xmlns:wp="http://schemas.openxmlformats.org/drawingml/2006/wordprocessingDrawing" xmlns:w10="urn:schemas-microsoft-com:office:word" xmlns:w="http://schemas.openxmlformats.org/wordprocessingml/2006/main" xmlns:w14="http://schemas.microsoft.com/office/word/2010/wordml" xmlns:w15="http://schemas.microsoft.com/office/word/2012/wordml" xmlns:w16cex="http://schemas.microsoft.com/office/word/2018/wordml/cex" xmlns:w16cid="http://schemas.microsoft.com/office/word/2016/wordml/cid" xmlns:w16="http://schemas.microsoft.com/office/word/2018/wordml" xmlns:w16du="http://schemas.microsoft.com/office/word/2023/wordml/word16du" xmlns:w16sdtdh="http://schemas.microsoft.com/office/word/2020/wordml/sdtdatahash" xmlns:w16se="http://schemas.microsoft.com/office/word/2015/wordml/symex" xmlns:wpg="http://schemas.microsoft.com/office/word/2010/wordprocessingGroup" xmlns:wpi="http://schemas.microsoft.com/office/word/2010/wordprocessingInk" xmlns:wne="http://schemas.microsoft.com/office/word/2006/wordml" xmlns:wps="http://schemas.microsoft.com/office/word/2010/wordprocessingShape" mc:Ignorable="w14 w15 w16se w16cid w16 w16cex w16sdtdh w16du wp14">
   <w:p>
     <w:pPr>
       <w:pStyle w:val="Header"/>
@@ -1073,7 +1589,7 @@
 </file>
 
 <file path=word/header3.xml><?xml version="1.0" encoding="utf-8"?>
-<w:hdr xmlns:wpc="http://schemas.microsoft.com/office/word/2010/wordprocessingCanvas" xmlns:cx="http://schemas.microsoft.com/office/drawing/2014/chartex" xmlns:cx1="http://schemas.microsoft.com/office/drawing/2015/9/8/chartex" xmlns:cx2="http://schemas.microsoft.com/office/drawing/2015/10/21/chartex" xmlns:cx3="http://schemas.microsoft.com/office/drawing/2016/5/9/chartex" xmlns:cx4="http://schemas.microsoft.com/office/drawing/2016/5/10/chartex" xmlns:cx5="http://schemas.microsoft.com/office/drawing/2016/5/11/chartex" xmlns:cx6="http://schemas.microsoft.com/office/drawing/2016/5/12/chartex" xmlns:cx7="http://schemas.microsoft.com/office/drawing/2016/5/13/chartex" xmlns:cx8="http://schemas.microsoft.com/office/drawing/2016/5/14/chartex" xmlns:mc="http://schemas.openxmlformats.org/markup-compatibility/2006" xmlns:aink="http://schemas.microsoft.com/office/drawing/2016/ink" xmlns:am3d="http://schemas.microsoft.com/office/drawing/2017/model3d" xmlns:o="urn:schemas-microsoft-com:office:office" xmlns:oel="http://schemas.microsoft.com/office/2019/extlst" xmlns:r="http://schemas.openxmlformats.org/officeDocument/2006/relationships" xmlns:m="http://schemas.openxmlformats.org/officeDocument/2006/math" xmlns:v="urn:schemas-microsoft-com:vml" xmlns:wp14="http://schemas.microsoft.com/office/word/2010/wordprocessingDrawing" xmlns:wp="http://schemas.openxmlformats.org/drawingml/2006/wordprocessingDrawing" xmlns:w10="urn:schemas-microsoft-com:office:word" xmlns:w="http://schemas.openxmlformats.org/wordprocessingml/2006/main" xmlns:w14="http://schemas.microsoft.com/office/word/2010/wordml" xmlns:w15="http://schemas.microsoft.com/office/word/2012/wordml" xmlns:w16cex="http://schemas.microsoft.com/office/word/2018/wordml/cex" xmlns:w16cid="http://schemas.microsoft.com/office/word/2016/wordml/cid" xmlns:w16="http://schemas.microsoft.com/office/word/2018/wordml" xmlns:w16sdtdh="http://schemas.microsoft.com/office/word/2020/wordml/sdtdatahash" xmlns:w16se="http://schemas.microsoft.com/office/word/2015/wordml/symex" xmlns:wpg="http://schemas.microsoft.com/office/word/2010/wordprocessingGroup" xmlns:wpi="http://schemas.microsoft.com/office/word/2010/wordprocessingInk" xmlns:wne="http://schemas.microsoft.com/office/word/2006/wordml" xmlns:wps="http://schemas.microsoft.com/office/word/2010/wordprocessingShape" mc:Ignorable="w14 w15 w16se w16cid w16 w16cex w16sdtdh wp14">
+<w:hdr xmlns:wpc="http://schemas.microsoft.com/office/word/2010/wordprocessingCanvas" xmlns:cx="http://schemas.microsoft.com/office/drawing/2014/chartex" xmlns:cx1="http://schemas.microsoft.com/office/drawing/2015/9/8/chartex" xmlns:cx2="http://schemas.microsoft.com/office/drawing/2015/10/21/chartex" xmlns:cx3="http://schemas.microsoft.com/office/drawing/2016/5/9/chartex" xmlns:cx4="http://schemas.microsoft.com/office/drawing/2016/5/10/chartex" xmlns:cx5="http://schemas.microsoft.com/office/drawing/2016/5/11/chartex" xmlns:cx6="http://schemas.microsoft.com/office/drawing/2016/5/12/chartex" xmlns:cx7="http://schemas.microsoft.com/office/drawing/2016/5/13/chartex" xmlns:cx8="http://schemas.microsoft.com/office/drawing/2016/5/14/chartex" xmlns:mc="http://schemas.openxmlformats.org/markup-compatibility/2006" xmlns:aink="http://schemas.microsoft.com/office/drawing/2016/ink" xmlns:am3d="http://schemas.microsoft.com/office/drawing/2017/model3d" xmlns:o="urn:schemas-microsoft-com:office:office" xmlns:oel="http://schemas.microsoft.com/office/2019/extlst" xmlns:r="http://schemas.openxmlformats.org/officeDocument/2006/relationships" xmlns:m="http://schemas.openxmlformats.org/officeDocument/2006/math" xmlns:v="urn:schemas-microsoft-com:vml" xmlns:wp14="http://schemas.microsoft.com/office/word/2010/wordprocessingDrawing" xmlns:wp="http://schemas.openxmlformats.org/drawingml/2006/wordprocessingDrawing" xmlns:w10="urn:schemas-microsoft-com:office:word" xmlns:w="http://schemas.openxmlformats.org/wordprocessingml/2006/main" xmlns:w14="http://schemas.microsoft.com/office/word/2010/wordml" xmlns:w15="http://schemas.microsoft.com/office/word/2012/wordml" xmlns:w16cex="http://schemas.microsoft.com/office/word/2018/wordml/cex" xmlns:w16cid="http://schemas.microsoft.com/office/word/2016/wordml/cid" xmlns:w16="http://schemas.microsoft.com/office/word/2018/wordml" xmlns:w16du="http://schemas.microsoft.com/office/word/2023/wordml/word16du" xmlns:w16sdtdh="http://schemas.microsoft.com/office/word/2020/wordml/sdtdatahash" xmlns:w16se="http://schemas.microsoft.com/office/word/2015/wordml/symex" xmlns:wpg="http://schemas.microsoft.com/office/word/2010/wordprocessingGroup" xmlns:wpi="http://schemas.microsoft.com/office/word/2010/wordprocessingInk" xmlns:wne="http://schemas.microsoft.com/office/word/2006/wordml" xmlns:wps="http://schemas.microsoft.com/office/word/2010/wordprocessingShape" mc:Ignorable="w14 w15 w16se w16cid w16 w16cex w16sdtdh w16du wp14">
   <w:p>
     <w:pPr>
       <w:pStyle w:val="Header"/>
@@ -1083,7 +1599,7 @@
 </file>
 
 <file path=word/numbering.xml><?xml version="1.0" encoding="utf-8"?>
-<w:numbering xmlns:wpc="http://schemas.microsoft.com/office/word/2010/wordprocessingCanvas" xmlns:cx="http://schemas.microsoft.com/office/drawing/2014/chartex" xmlns:cx1="http://schemas.microsoft.com/office/drawing/2015/9/8/chartex" xmlns:cx2="http://schemas.microsoft.com/office/drawing/2015/10/21/chartex" xmlns:cx3="http://schemas.microsoft.com/office/drawing/2016/5/9/chartex" xmlns:cx4="http://schemas.microsoft.com/office/drawing/2016/5/10/chartex" xmlns:cx5="http://schemas.microsoft.com/office/drawing/2016/5/11/chartex" xmlns:cx6="http://schemas.microsoft.com/office/drawing/2016/5/12/chartex" xmlns:cx7="http://schemas.microsoft.com/office/drawing/2016/5/13/chartex" xmlns:cx8="http://schemas.microsoft.com/office/drawing/2016/5/14/chartex" xmlns:mc="http://schemas.openxmlformats.org/markup-compatibility/2006" xmlns:aink="http://schemas.microsoft.com/office/drawing/2016/ink" xmlns:am3d="http://schemas.microsoft.com/office/drawing/2017/model3d" xmlns:o="urn:schemas-microsoft-com:office:office" xmlns:oel="http://schemas.microsoft.com/office/2019/extlst" xmlns:r="http://schemas.openxmlformats.org/officeDocument/2006/relationships" xmlns:m="http://schemas.openxmlformats.org/officeDocument/2006/math" xmlns:v="urn:schemas-microsoft-com:vml" xmlns:wp14="http://schemas.microsoft.com/office/word/2010/wordprocessingDrawing" xmlns:wp="http://schemas.openxmlformats.org/drawingml/2006/wordprocessingDrawing" xmlns:w10="urn:schemas-microsoft-com:office:word" xmlns:w="http://schemas.openxmlformats.org/wordprocessingml/2006/main" xmlns:w14="http://schemas.microsoft.com/office/word/2010/wordml" xmlns:w15="http://schemas.microsoft.com/office/word/2012/wordml" xmlns:w16cex="http://schemas.microsoft.com/office/word/2018/wordml/cex" xmlns:w16cid="http://schemas.microsoft.com/office/word/2016/wordml/cid" xmlns:w16="http://schemas.microsoft.com/office/word/2018/wordml" xmlns:w16sdtdh="http://schemas.microsoft.com/office/word/2020/wordml/sdtdatahash" xmlns:w16se="http://schemas.microsoft.com/office/word/2015/wordml/symex" xmlns:wpg="http://schemas.microsoft.com/office/word/2010/wordprocessingGroup" xmlns:wpi="http://schemas.microsoft.com/office/word/2010/wordprocessingInk" xmlns:wne="http://schemas.microsoft.com/office/word/2006/wordml" xmlns:wps="http://schemas.microsoft.com/office/word/2010/wordprocessingShape" mc:Ignorable="w14 w15 w16se w16cid w16 w16cex w16sdtdh wp14">
+<w:numbering xmlns:wpc="http://schemas.microsoft.com/office/word/2010/wordprocessingCanvas" xmlns:cx="http://schemas.microsoft.com/office/drawing/2014/chartex" xmlns:cx1="http://schemas.microsoft.com/office/drawing/2015/9/8/chartex" xmlns:cx2="http://schemas.microsoft.com/office/drawing/2015/10/21/chartex" xmlns:cx3="http://schemas.microsoft.com/office/drawing/2016/5/9/chartex" xmlns:cx4="http://schemas.microsoft.com/office/drawing/2016/5/10/chartex" xmlns:cx5="http://schemas.microsoft.com/office/drawing/2016/5/11/chartex" xmlns:cx6="http://schemas.microsoft.com/office/drawing/2016/5/12/chartex" xmlns:cx7="http://schemas.microsoft.com/office/drawing/2016/5/13/chartex" xmlns:cx8="http://schemas.microsoft.com/office/drawing/2016/5/14/chartex" xmlns:mc="http://schemas.openxmlformats.org/markup-compatibility/2006" xmlns:aink="http://schemas.microsoft.com/office/drawing/2016/ink" xmlns:am3d="http://schemas.microsoft.com/office/drawing/2017/model3d" xmlns:o="urn:schemas-microsoft-com:office:office" xmlns:oel="http://schemas.microsoft.com/office/2019/extlst" xmlns:r="http://schemas.openxmlformats.org/officeDocument/2006/relationships" xmlns:m="http://schemas.openxmlformats.org/officeDocument/2006/math" xmlns:v="urn:schemas-microsoft-com:vml" xmlns:wp14="http://schemas.microsoft.com/office/word/2010/wordprocessingDrawing" xmlns:wp="http://schemas.openxmlformats.org/drawingml/2006/wordprocessingDrawing" xmlns:w10="urn:schemas-microsoft-com:office:word" xmlns:w="http://schemas.openxmlformats.org/wordprocessingml/2006/main" xmlns:w14="http://schemas.microsoft.com/office/word/2010/wordml" xmlns:w15="http://schemas.microsoft.com/office/word/2012/wordml" xmlns:w16cex="http://schemas.microsoft.com/office/word/2018/wordml/cex" xmlns:w16cid="http://schemas.microsoft.com/office/word/2016/wordml/cid" xmlns:w16="http://schemas.microsoft.com/office/word/2018/wordml" xmlns:w16du="http://schemas.microsoft.com/office/word/2023/wordml/word16du" xmlns:w16sdtdh="http://schemas.microsoft.com/office/word/2020/wordml/sdtdatahash" xmlns:w16se="http://schemas.microsoft.com/office/word/2015/wordml/symex" xmlns:wpg="http://schemas.microsoft.com/office/word/2010/wordprocessingGroup" xmlns:wpi="http://schemas.microsoft.com/office/word/2010/wordprocessingInk" xmlns:wne="http://schemas.microsoft.com/office/word/2006/wordml" xmlns:wps="http://schemas.microsoft.com/office/word/2010/wordprocessingShape" mc:Ignorable="w14 w15 w16se w16cid w16 w16cex w16sdtdh w16du wp14">
   <w:abstractNum w:abstractNumId="0" w15:restartNumberingAfterBreak="0">
     <w:nsid w:val="FFFFFF7C"/>
     <w:multiLevelType w:val="singleLevel"/>
@@ -1265,7 +1781,6 @@
     <w:lvl w:ilvl="0">
       <w:start w:val="1"/>
       <w:numFmt w:val="bullet"/>
-      <w:pStyle w:val="ListBullet"/>
       <w:lvlText w:val=""/>
       <w:lvlJc w:val="left"/>
       <w:pPr>
@@ -1542,6 +2057,155 @@
     </w:lvl>
   </w:abstractNum>
   <w:abstractNum w:abstractNumId="12" w15:restartNumberingAfterBreak="0">
+    <w:nsid w:val="2AD14F0A"/>
+    <w:multiLevelType w:val="multilevel"/>
+    <w:tmpl w:val="DA082000"/>
+    <w:lvl w:ilvl="0">
+      <w:start w:val="1"/>
+      <w:numFmt w:val="bullet"/>
+      <w:lvlText w:val=""/>
+      <w:lvlJc w:val="left"/>
+      <w:pPr>
+        <w:tabs>
+          <w:tab w:val="num" w:pos="720"/>
+        </w:tabs>
+        <w:ind w:left="720" w:hanging="360"/>
+      </w:pPr>
+      <w:rPr>
+        <w:rFonts w:ascii="Symbol" w:hAnsi="Symbol" w:hint="default"/>
+        <w:sz w:val="20"/>
+      </w:rPr>
+    </w:lvl>
+    <w:lvl w:ilvl="1" w:tentative="1">
+      <w:start w:val="1"/>
+      <w:numFmt w:val="bullet"/>
+      <w:lvlText w:val="o"/>
+      <w:lvlJc w:val="left"/>
+      <w:pPr>
+        <w:tabs>
+          <w:tab w:val="num" w:pos="1440"/>
+        </w:tabs>
+        <w:ind w:left="1440" w:hanging="360"/>
+      </w:pPr>
+      <w:rPr>
+        <w:rFonts w:ascii="Courier New" w:hAnsi="Courier New" w:hint="default"/>
+        <w:sz w:val="20"/>
+      </w:rPr>
+    </w:lvl>
+    <w:lvl w:ilvl="2" w:tentative="1">
+      <w:start w:val="1"/>
+      <w:numFmt w:val="bullet"/>
+      <w:lvlText w:val=""/>
+      <w:lvlJc w:val="left"/>
+      <w:pPr>
+        <w:tabs>
+          <w:tab w:val="num" w:pos="2160"/>
+        </w:tabs>
+        <w:ind w:left="2160" w:hanging="360"/>
+      </w:pPr>
+      <w:rPr>
+        <w:rFonts w:ascii="Wingdings" w:hAnsi="Wingdings" w:hint="default"/>
+        <w:sz w:val="20"/>
+      </w:rPr>
+    </w:lvl>
+    <w:lvl w:ilvl="3" w:tentative="1">
+      <w:start w:val="1"/>
+      <w:numFmt w:val="bullet"/>
+      <w:lvlText w:val=""/>
+      <w:lvlJc w:val="left"/>
+      <w:pPr>
+        <w:tabs>
+          <w:tab w:val="num" w:pos="2880"/>
+        </w:tabs>
+        <w:ind w:left="2880" w:hanging="360"/>
+      </w:pPr>
+      <w:rPr>
+        <w:rFonts w:ascii="Wingdings" w:hAnsi="Wingdings" w:hint="default"/>
+        <w:sz w:val="20"/>
+      </w:rPr>
+    </w:lvl>
+    <w:lvl w:ilvl="4" w:tentative="1">
+      <w:start w:val="1"/>
+      <w:numFmt w:val="bullet"/>
+      <w:lvlText w:val=""/>
+      <w:lvlJc w:val="left"/>
+      <w:pPr>
+        <w:tabs>
+          <w:tab w:val="num" w:pos="3600"/>
+        </w:tabs>
+        <w:ind w:left="3600" w:hanging="360"/>
+      </w:pPr>
+      <w:rPr>
+        <w:rFonts w:ascii="Wingdings" w:hAnsi="Wingdings" w:hint="default"/>
+        <w:sz w:val="20"/>
+      </w:rPr>
+    </w:lvl>
+    <w:lvl w:ilvl="5" w:tentative="1">
+      <w:start w:val="1"/>
+      <w:numFmt w:val="bullet"/>
+      <w:lvlText w:val=""/>
+      <w:lvlJc w:val="left"/>
+      <w:pPr>
+        <w:tabs>
+          <w:tab w:val="num" w:pos="4320"/>
+        </w:tabs>
+        <w:ind w:left="4320" w:hanging="360"/>
+      </w:pPr>
+      <w:rPr>
+        <w:rFonts w:ascii="Wingdings" w:hAnsi="Wingdings" w:hint="default"/>
+        <w:sz w:val="20"/>
+      </w:rPr>
+    </w:lvl>
+    <w:lvl w:ilvl="6" w:tentative="1">
+      <w:start w:val="1"/>
+      <w:numFmt w:val="bullet"/>
+      <w:lvlText w:val=""/>
+      <w:lvlJc w:val="left"/>
+      <w:pPr>
+        <w:tabs>
+          <w:tab w:val="num" w:pos="5040"/>
+        </w:tabs>
+        <w:ind w:left="5040" w:hanging="360"/>
+      </w:pPr>
+      <w:rPr>
+        <w:rFonts w:ascii="Wingdings" w:hAnsi="Wingdings" w:hint="default"/>
+        <w:sz w:val="20"/>
+      </w:rPr>
+    </w:lvl>
+    <w:lvl w:ilvl="7" w:tentative="1">
+      <w:start w:val="1"/>
+      <w:numFmt w:val="bullet"/>
+      <w:lvlText w:val=""/>
+      <w:lvlJc w:val="left"/>
+      <w:pPr>
+        <w:tabs>
+          <w:tab w:val="num" w:pos="5760"/>
+        </w:tabs>
+        <w:ind w:left="5760" w:hanging="360"/>
+      </w:pPr>
+      <w:rPr>
+        <w:rFonts w:ascii="Wingdings" w:hAnsi="Wingdings" w:hint="default"/>
+        <w:sz w:val="20"/>
+      </w:rPr>
+    </w:lvl>
+    <w:lvl w:ilvl="8" w:tentative="1">
+      <w:start w:val="1"/>
+      <w:numFmt w:val="bullet"/>
+      <w:lvlText w:val=""/>
+      <w:lvlJc w:val="left"/>
+      <w:pPr>
+        <w:tabs>
+          <w:tab w:val="num" w:pos="6480"/>
+        </w:tabs>
+        <w:ind w:left="6480" w:hanging="360"/>
+      </w:pPr>
+      <w:rPr>
+        <w:rFonts w:ascii="Wingdings" w:hAnsi="Wingdings" w:hint="default"/>
+        <w:sz w:val="20"/>
+      </w:rPr>
+    </w:lvl>
+  </w:abstractNum>
+  <w:abstractNum w:abstractNumId="13" w15:restartNumberingAfterBreak="0">
     <w:nsid w:val="2D060D66"/>
     <w:multiLevelType w:val="multilevel"/>
     <w:tmpl w:val="68EEF536"/>
@@ -1690,7 +2354,7 @@
       </w:rPr>
     </w:lvl>
   </w:abstractNum>
-  <w:abstractNum w:abstractNumId="13" w15:restartNumberingAfterBreak="0">
+  <w:abstractNum w:abstractNumId="14" w15:restartNumberingAfterBreak="0">
     <w:nsid w:val="39D60330"/>
     <w:multiLevelType w:val="multilevel"/>
     <w:tmpl w:val="867E0FF0"/>
@@ -1813,7 +2477,7 @@
       </w:rPr>
     </w:lvl>
   </w:abstractNum>
-  <w:abstractNum w:abstractNumId="14" w15:restartNumberingAfterBreak="0">
+  <w:abstractNum w:abstractNumId="15" w15:restartNumberingAfterBreak="0">
     <w:nsid w:val="447B549A"/>
     <w:multiLevelType w:val="multilevel"/>
     <w:tmpl w:val="BE287FE6"/>
@@ -1962,7 +2626,7 @@
       </w:rPr>
     </w:lvl>
   </w:abstractNum>
-  <w:abstractNum w:abstractNumId="15" w15:restartNumberingAfterBreak="0">
+  <w:abstractNum w:abstractNumId="16" w15:restartNumberingAfterBreak="0">
     <w:nsid w:val="4B443C46"/>
     <w:multiLevelType w:val="hybridMultilevel"/>
     <w:tmpl w:val="3794A658"/>
@@ -2075,7 +2739,7 @@
       </w:rPr>
     </w:lvl>
   </w:abstractNum>
-  <w:abstractNum w:abstractNumId="16" w15:restartNumberingAfterBreak="0">
+  <w:abstractNum w:abstractNumId="17" w15:restartNumberingAfterBreak="0">
     <w:nsid w:val="4C0C212F"/>
     <w:multiLevelType w:val="multilevel"/>
     <w:tmpl w:val="94D666A6"/>
@@ -2224,7 +2888,7 @@
       </w:rPr>
     </w:lvl>
   </w:abstractNum>
-  <w:abstractNum w:abstractNumId="17" w15:restartNumberingAfterBreak="0">
+  <w:abstractNum w:abstractNumId="18" w15:restartNumberingAfterBreak="0">
     <w:nsid w:val="50702048"/>
     <w:multiLevelType w:val="hybridMultilevel"/>
     <w:tmpl w:val="658AB4F0"/>
@@ -2337,7 +3001,7 @@
       </w:rPr>
     </w:lvl>
   </w:abstractNum>
-  <w:abstractNum w:abstractNumId="18" w15:restartNumberingAfterBreak="0">
+  <w:abstractNum w:abstractNumId="19" w15:restartNumberingAfterBreak="0">
     <w:nsid w:val="52362AA5"/>
     <w:multiLevelType w:val="multilevel"/>
     <w:tmpl w:val="8B5E086A"/>
@@ -2486,7 +3150,7 @@
       </w:rPr>
     </w:lvl>
   </w:abstractNum>
-  <w:abstractNum w:abstractNumId="19" w15:restartNumberingAfterBreak="0">
+  <w:abstractNum w:abstractNumId="20" w15:restartNumberingAfterBreak="0">
     <w:nsid w:val="5D2C1BA3"/>
     <w:multiLevelType w:val="hybridMultilevel"/>
     <w:tmpl w:val="FD8A5FA2"/>
@@ -2599,7 +3263,7 @@
       </w:rPr>
     </w:lvl>
   </w:abstractNum>
-  <w:abstractNum w:abstractNumId="20" w15:restartNumberingAfterBreak="0">
+  <w:abstractNum w:abstractNumId="21" w15:restartNumberingAfterBreak="0">
     <w:nsid w:val="62603A61"/>
     <w:multiLevelType w:val="multilevel"/>
     <w:tmpl w:val="9A8EAD0C"/>
@@ -2748,7 +3412,7 @@
       </w:rPr>
     </w:lvl>
   </w:abstractNum>
-  <w:abstractNum w:abstractNumId="21" w15:restartNumberingAfterBreak="0">
+  <w:abstractNum w:abstractNumId="22" w15:restartNumberingAfterBreak="0">
     <w:nsid w:val="639B751F"/>
     <w:multiLevelType w:val="multilevel"/>
     <w:tmpl w:val="1270A4E8"/>
@@ -2897,7 +3561,7 @@
       </w:rPr>
     </w:lvl>
   </w:abstractNum>
-  <w:abstractNum w:abstractNumId="22" w15:restartNumberingAfterBreak="0">
+  <w:abstractNum w:abstractNumId="23" w15:restartNumberingAfterBreak="0">
     <w:nsid w:val="6A226C3D"/>
     <w:multiLevelType w:val="multilevel"/>
     <w:tmpl w:val="7C5404FC"/>
@@ -3095,10 +3759,10 @@
     <w:abstractNumId w:val="0"/>
   </w:num>
   <w:num w:numId="14" w16cid:durableId="331106266">
-    <w:abstractNumId w:val="13"/>
+    <w:abstractNumId w:val="14"/>
   </w:num>
   <w:num w:numId="15" w16cid:durableId="94441604">
-    <w:abstractNumId w:val="13"/>
+    <w:abstractNumId w:val="14"/>
     <w:lvlOverride w:ilvl="0">
       <w:lvl w:ilvl="0">
         <w:start w:val="1"/>
@@ -3237,7 +3901,7 @@
     </w:lvlOverride>
   </w:num>
   <w:num w:numId="16" w16cid:durableId="1086879013">
-    <w:abstractNumId w:val="13"/>
+    <w:abstractNumId w:val="14"/>
     <w:lvlOverride w:ilvl="0">
       <w:lvl w:ilvl="0">
         <w:start w:val="1"/>
@@ -3376,7 +4040,7 @@
     </w:lvlOverride>
   </w:num>
   <w:num w:numId="17" w16cid:durableId="917131399">
-    <w:abstractNumId w:val="13"/>
+    <w:abstractNumId w:val="14"/>
     <w:lvlOverride w:ilvl="0">
       <w:lvl w:ilvl="0">
         <w:start w:val="1"/>
@@ -3515,7 +4179,7 @@
     </w:lvlOverride>
   </w:num>
   <w:num w:numId="18" w16cid:durableId="1550801266">
-    <w:abstractNumId w:val="13"/>
+    <w:abstractNumId w:val="14"/>
     <w:lvlOverride w:ilvl="0">
       <w:lvl w:ilvl="0">
         <w:start w:val="1"/>
@@ -3654,10 +4318,10 @@
     </w:lvlOverride>
   </w:num>
   <w:num w:numId="19" w16cid:durableId="1796757294">
-    <w:abstractNumId w:val="17"/>
+    <w:abstractNumId w:val="18"/>
   </w:num>
   <w:num w:numId="20" w16cid:durableId="845899924">
-    <w:abstractNumId w:val="15"/>
+    <w:abstractNumId w:val="16"/>
   </w:num>
   <w:num w:numId="21" w16cid:durableId="1964264161">
     <w:abstractNumId w:val="9"/>
@@ -3666,37 +4330,46 @@
     <w:abstractNumId w:val="11"/>
   </w:num>
   <w:num w:numId="23" w16cid:durableId="1205675307">
-    <w:abstractNumId w:val="21"/>
+    <w:abstractNumId w:val="22"/>
   </w:num>
   <w:num w:numId="24" w16cid:durableId="376972793">
-    <w:abstractNumId w:val="18"/>
+    <w:abstractNumId w:val="19"/>
   </w:num>
   <w:num w:numId="25" w16cid:durableId="2036223115">
-    <w:abstractNumId w:val="12"/>
+    <w:abstractNumId w:val="13"/>
   </w:num>
   <w:num w:numId="26" w16cid:durableId="848956720">
-    <w:abstractNumId w:val="14"/>
+    <w:abstractNumId w:val="15"/>
   </w:num>
   <w:num w:numId="27" w16cid:durableId="583418721">
-    <w:abstractNumId w:val="20"/>
+    <w:abstractNumId w:val="21"/>
   </w:num>
   <w:num w:numId="28" w16cid:durableId="221140617">
     <w:abstractNumId w:val="10"/>
   </w:num>
   <w:num w:numId="29" w16cid:durableId="236329570">
-    <w:abstractNumId w:val="19"/>
+    <w:abstractNumId w:val="20"/>
   </w:num>
   <w:num w:numId="30" w16cid:durableId="159539207">
-    <w:abstractNumId w:val="16"/>
+    <w:abstractNumId w:val="17"/>
   </w:num>
   <w:num w:numId="31" w16cid:durableId="1403598430">
-    <w:abstractNumId w:val="22"/>
+    <w:abstractNumId w:val="23"/>
+  </w:num>
+  <w:num w:numId="32" w16cid:durableId="535386464">
+    <w:abstractNumId w:val="14"/>
+  </w:num>
+  <w:num w:numId="33" w16cid:durableId="330136397">
+    <w:abstractNumId w:val="14"/>
+  </w:num>
+  <w:num w:numId="34" w16cid:durableId="2141992718">
+    <w:abstractNumId w:val="12"/>
   </w:num>
 </w:numbering>
 </file>
 
 <file path=word/styles.xml><?xml version="1.0" encoding="utf-8"?>
-<w:styles xmlns:mc="http://schemas.openxmlformats.org/markup-compatibility/2006" xmlns:r="http://schemas.openxmlformats.org/officeDocument/2006/relationships" xmlns:w="http://schemas.openxmlformats.org/wordprocessingml/2006/main" xmlns:w14="http://schemas.microsoft.com/office/word/2010/wordml" xmlns:w15="http://schemas.microsoft.com/office/word/2012/wordml" xmlns:w16cex="http://schemas.microsoft.com/office/word/2018/wordml/cex" xmlns:w16cid="http://schemas.microsoft.com/office/word/2016/wordml/cid" xmlns:w16="http://schemas.microsoft.com/office/word/2018/wordml" xmlns:w16sdtdh="http://schemas.microsoft.com/office/word/2020/wordml/sdtdatahash" xmlns:w16se="http://schemas.microsoft.com/office/word/2015/wordml/symex" mc:Ignorable="w14 w15 w16se w16cid w16 w16cex w16sdtdh">
+<w:styles xmlns:mc="http://schemas.openxmlformats.org/markup-compatibility/2006" xmlns:r="http://schemas.openxmlformats.org/officeDocument/2006/relationships" xmlns:w="http://schemas.openxmlformats.org/wordprocessingml/2006/main" xmlns:w14="http://schemas.microsoft.com/office/word/2010/wordml" xmlns:w15="http://schemas.microsoft.com/office/word/2012/wordml" xmlns:w16cex="http://schemas.microsoft.com/office/word/2018/wordml/cex" xmlns:w16cid="http://schemas.microsoft.com/office/word/2016/wordml/cid" xmlns:w16="http://schemas.microsoft.com/office/word/2018/wordml" xmlns:w16du="http://schemas.microsoft.com/office/word/2023/wordml/word16du" xmlns:w16sdtdh="http://schemas.microsoft.com/office/word/2020/wordml/sdtdatahash" xmlns:w16se="http://schemas.microsoft.com/office/word/2015/wordml/symex" mc:Ignorable="w14 w15 w16se w16cid w16 w16cex w16sdtdh w16du">
   <w:docDefaults>
     <w:rPrDefault>
       <w:rPr>
@@ -4385,7 +5058,6 @@
         <w:numId w:val="14"/>
       </w:numPr>
       <w:spacing w:after="80"/>
-      <w:ind w:left="288" w:firstLine="0"/>
     </w:pPr>
   </w:style>
   <w:style w:type="paragraph" w:styleId="Header">
@@ -7568,7 +8240,6 @@
     <w:name w:val="Emphasis"/>
     <w:basedOn w:val="DefaultParagraphFont"/>
     <w:uiPriority w:val="20"/>
-    <w:semiHidden/>
     <w:qFormat/>
     <w:rsid w:val="00CC75DB"/>
     <w:rPr>
@@ -29075,7 +29746,7 @@
 </file>
 
 <file path=word/glossary/document.xml><?xml version="1.0" encoding="utf-8"?>
-<w:glossaryDocument xmlns:wpc="http://schemas.microsoft.com/office/word/2010/wordprocessingCanvas" xmlns:cx="http://schemas.microsoft.com/office/drawing/2014/chartex" xmlns:cx1="http://schemas.microsoft.com/office/drawing/2015/9/8/chartex" xmlns:cx2="http://schemas.microsoft.com/office/drawing/2015/10/21/chartex" xmlns:cx3="http://schemas.microsoft.com/office/drawing/2016/5/9/chartex" xmlns:cx4="http://schemas.microsoft.com/office/drawing/2016/5/10/chartex" xmlns:cx5="http://schemas.microsoft.com/office/drawing/2016/5/11/chartex" xmlns:cx6="http://schemas.microsoft.com/office/drawing/2016/5/12/chartex" xmlns:cx7="http://schemas.microsoft.com/office/drawing/2016/5/13/chartex" xmlns:cx8="http://schemas.microsoft.com/office/drawing/2016/5/14/chartex" xmlns:mc="http://schemas.openxmlformats.org/markup-compatibility/2006" xmlns:aink="http://schemas.microsoft.com/office/drawing/2016/ink" xmlns:am3d="http://schemas.microsoft.com/office/drawing/2017/model3d" xmlns:o="urn:schemas-microsoft-com:office:office" xmlns:oel="http://schemas.microsoft.com/office/2019/extlst" xmlns:r="http://schemas.openxmlformats.org/officeDocument/2006/relationships" xmlns:m="http://schemas.openxmlformats.org/officeDocument/2006/math" xmlns:v="urn:schemas-microsoft-com:vml" xmlns:wp14="http://schemas.microsoft.com/office/word/2010/wordprocessingDrawing" xmlns:wp="http://schemas.openxmlformats.org/drawingml/2006/wordprocessingDrawing" xmlns:w10="urn:schemas-microsoft-com:office:word" xmlns:w="http://schemas.openxmlformats.org/wordprocessingml/2006/main" xmlns:w14="http://schemas.microsoft.com/office/word/2010/wordml" xmlns:w15="http://schemas.microsoft.com/office/word/2012/wordml" xmlns:w16cex="http://schemas.microsoft.com/office/word/2018/wordml/cex" xmlns:w16cid="http://schemas.microsoft.com/office/word/2016/wordml/cid" xmlns:w16="http://schemas.microsoft.com/office/word/2018/wordml" xmlns:w16sdtdh="http://schemas.microsoft.com/office/word/2020/wordml/sdtdatahash" xmlns:w16se="http://schemas.microsoft.com/office/word/2015/wordml/symex" xmlns:wpg="http://schemas.microsoft.com/office/word/2010/wordprocessingGroup" xmlns:wpi="http://schemas.microsoft.com/office/word/2010/wordprocessingInk" xmlns:wne="http://schemas.microsoft.com/office/word/2006/wordml" xmlns:wps="http://schemas.microsoft.com/office/word/2010/wordprocessingShape" mc:Ignorable="w14 w15 w16se w16cid w16 w16cex w16sdtdh wp14">
+<w:glossaryDocument xmlns:wpc="http://schemas.microsoft.com/office/word/2010/wordprocessingCanvas" xmlns:cx="http://schemas.microsoft.com/office/drawing/2014/chartex" xmlns:cx1="http://schemas.microsoft.com/office/drawing/2015/9/8/chartex" xmlns:cx2="http://schemas.microsoft.com/office/drawing/2015/10/21/chartex" xmlns:cx3="http://schemas.microsoft.com/office/drawing/2016/5/9/chartex" xmlns:cx4="http://schemas.microsoft.com/office/drawing/2016/5/10/chartex" xmlns:cx5="http://schemas.microsoft.com/office/drawing/2016/5/11/chartex" xmlns:cx6="http://schemas.microsoft.com/office/drawing/2016/5/12/chartex" xmlns:cx7="http://schemas.microsoft.com/office/drawing/2016/5/13/chartex" xmlns:cx8="http://schemas.microsoft.com/office/drawing/2016/5/14/chartex" xmlns:mc="http://schemas.openxmlformats.org/markup-compatibility/2006" xmlns:aink="http://schemas.microsoft.com/office/drawing/2016/ink" xmlns:am3d="http://schemas.microsoft.com/office/drawing/2017/model3d" xmlns:o="urn:schemas-microsoft-com:office:office" xmlns:oel="http://schemas.microsoft.com/office/2019/extlst" xmlns:r="http://schemas.openxmlformats.org/officeDocument/2006/relationships" xmlns:m="http://schemas.openxmlformats.org/officeDocument/2006/math" xmlns:v="urn:schemas-microsoft-com:vml" xmlns:wp14="http://schemas.microsoft.com/office/word/2010/wordprocessingDrawing" xmlns:wp="http://schemas.openxmlformats.org/drawingml/2006/wordprocessingDrawing" xmlns:w10="urn:schemas-microsoft-com:office:word" xmlns:w="http://schemas.openxmlformats.org/wordprocessingml/2006/main" xmlns:w14="http://schemas.microsoft.com/office/word/2010/wordml" xmlns:w15="http://schemas.microsoft.com/office/word/2012/wordml" xmlns:w16cex="http://schemas.microsoft.com/office/word/2018/wordml/cex" xmlns:w16cid="http://schemas.microsoft.com/office/word/2016/wordml/cid" xmlns:w16="http://schemas.microsoft.com/office/word/2018/wordml" xmlns:w16du="http://schemas.microsoft.com/office/word/2023/wordml/word16du" xmlns:w16sdtdh="http://schemas.microsoft.com/office/word/2020/wordml/sdtdatahash" xmlns:w16se="http://schemas.microsoft.com/office/word/2015/wordml/symex" xmlns:wpg="http://schemas.microsoft.com/office/word/2010/wordprocessingGroup" xmlns:wpi="http://schemas.microsoft.com/office/word/2010/wordprocessingInk" xmlns:wne="http://schemas.microsoft.com/office/word/2006/wordml" xmlns:wps="http://schemas.microsoft.com/office/word/2010/wordprocessingShape" mc:Ignorable="w14 w15 w16se w16cid w16 w16cex w16sdtdh w16du wp14">
   <w:docParts>
     <w:docPart>
       <w:docPartPr>
@@ -29160,7 +29831,7 @@
 </file>
 
 <file path=word/glossary/fontTable.xml><?xml version="1.0" encoding="utf-8"?>
-<w:fonts xmlns:mc="http://schemas.openxmlformats.org/markup-compatibility/2006" xmlns:r="http://schemas.openxmlformats.org/officeDocument/2006/relationships" xmlns:w="http://schemas.openxmlformats.org/wordprocessingml/2006/main" xmlns:w14="http://schemas.microsoft.com/office/word/2010/wordml" xmlns:w15="http://schemas.microsoft.com/office/word/2012/wordml" xmlns:w16cex="http://schemas.microsoft.com/office/word/2018/wordml/cex" xmlns:w16cid="http://schemas.microsoft.com/office/word/2016/wordml/cid" xmlns:w16="http://schemas.microsoft.com/office/word/2018/wordml" xmlns:w16sdtdh="http://schemas.microsoft.com/office/word/2020/wordml/sdtdatahash" xmlns:w16se="http://schemas.microsoft.com/office/word/2015/wordml/symex" mc:Ignorable="w14 w15 w16se w16cid w16 w16cex w16sdtdh">
+<w:fonts xmlns:mc="http://schemas.openxmlformats.org/markup-compatibility/2006" xmlns:r="http://schemas.openxmlformats.org/officeDocument/2006/relationships" xmlns:w="http://schemas.openxmlformats.org/wordprocessingml/2006/main" xmlns:w14="http://schemas.microsoft.com/office/word/2010/wordml" xmlns:w15="http://schemas.microsoft.com/office/word/2012/wordml" xmlns:w16cex="http://schemas.microsoft.com/office/word/2018/wordml/cex" xmlns:w16cid="http://schemas.microsoft.com/office/word/2016/wordml/cid" xmlns:w16="http://schemas.microsoft.com/office/word/2018/wordml" xmlns:w16du="http://schemas.microsoft.com/office/word/2023/wordml/word16du" xmlns:w16sdtdh="http://schemas.microsoft.com/office/word/2020/wordml/sdtdatahash" xmlns:w16se="http://schemas.microsoft.com/office/word/2015/wordml/symex" mc:Ignorable="w14 w15 w16se w16cid w16 w16cex w16sdtdh w16du">
   <w:font w:name="Symbol">
     <w:panose1 w:val="05050102010706020507"/>
     <w:charset w:val="02"/>
@@ -29240,25 +29911,23 @@
     <w:pitch w:val="fixed"/>
     <w:sig w:usb0="E00006FF" w:usb1="0000FCFF" w:usb2="00000001" w:usb3="00000000" w:csb0="0000019F" w:csb1="00000000"/>
   </w:font>
-  <w:font w:name="Calibri">
-    <w:panose1 w:val="020F0502020204030204"/>
+  <w:font w:name="Aptos">
     <w:charset w:val="00"/>
     <w:family w:val="swiss"/>
     <w:pitch w:val="variable"/>
-    <w:sig w:usb0="E4002EFF" w:usb1="C200247B" w:usb2="00000009" w:usb3="00000000" w:csb0="000001FF" w:csb1="00000000"/>
+    <w:sig w:usb0="20000287" w:usb1="00000003" w:usb2="00000000" w:usb3="00000000" w:csb0="0000019F" w:csb1="00000000"/>
   </w:font>
-  <w:font w:name="Calibri Light">
-    <w:panose1 w:val="020F0302020204030204"/>
+  <w:font w:name="Aptos Display">
     <w:charset w:val="00"/>
     <w:family w:val="swiss"/>
     <w:pitch w:val="variable"/>
-    <w:sig w:usb0="E4002EFF" w:usb1="C200247B" w:usb2="00000009" w:usb3="00000000" w:csb0="000001FF" w:csb1="00000000"/>
+    <w:sig w:usb0="20000287" w:usb1="00000003" w:usb2="00000000" w:usb3="00000000" w:csb0="0000019F" w:csb1="00000000"/>
   </w:font>
 </w:fonts>
 </file>
 
 <file path=word/glossary/settings.xml><?xml version="1.0" encoding="utf-8"?>
-<w:settings xmlns:mc="http://schemas.openxmlformats.org/markup-compatibility/2006" xmlns:o="urn:schemas-microsoft-com:office:office" xmlns:r="http://schemas.openxmlformats.org/officeDocument/2006/relationships" xmlns:m="http://schemas.openxmlformats.org/officeDocument/2006/math" xmlns:v="urn:schemas-microsoft-com:vml" xmlns:w10="urn:schemas-microsoft-com:office:word" xmlns:w="http://schemas.openxmlformats.org/wordprocessingml/2006/main" xmlns:w14="http://schemas.microsoft.com/office/word/2010/wordml" xmlns:w15="http://schemas.microsoft.com/office/word/2012/wordml" xmlns:w16cex="http://schemas.microsoft.com/office/word/2018/wordml/cex" xmlns:w16cid="http://schemas.microsoft.com/office/word/2016/wordml/cid" xmlns:w16="http://schemas.microsoft.com/office/word/2018/wordml" xmlns:w16sdtdh="http://schemas.microsoft.com/office/word/2020/wordml/sdtdatahash" xmlns:w16se="http://schemas.microsoft.com/office/word/2015/wordml/symex" xmlns:sl="http://schemas.openxmlformats.org/schemaLibrary/2006/main" mc:Ignorable="w14 w15 w16se w16cid w16 w16cex w16sdtdh">
+<w:settings xmlns:mc="http://schemas.openxmlformats.org/markup-compatibility/2006" xmlns:o="urn:schemas-microsoft-com:office:office" xmlns:r="http://schemas.openxmlformats.org/officeDocument/2006/relationships" xmlns:m="http://schemas.openxmlformats.org/officeDocument/2006/math" xmlns:v="urn:schemas-microsoft-com:vml" xmlns:w10="urn:schemas-microsoft-com:office:word" xmlns:w="http://schemas.openxmlformats.org/wordprocessingml/2006/main" xmlns:w14="http://schemas.microsoft.com/office/word/2010/wordml" xmlns:w15="http://schemas.microsoft.com/office/word/2012/wordml" xmlns:w16cex="http://schemas.microsoft.com/office/word/2018/wordml/cex" xmlns:w16cid="http://schemas.microsoft.com/office/word/2016/wordml/cid" xmlns:w16="http://schemas.microsoft.com/office/word/2018/wordml" xmlns:w16du="http://schemas.microsoft.com/office/word/2023/wordml/word16du" xmlns:w16sdtdh="http://schemas.microsoft.com/office/word/2020/wordml/sdtdatahash" xmlns:w16se="http://schemas.microsoft.com/office/word/2015/wordml/symex" xmlns:sl="http://schemas.openxmlformats.org/schemaLibrary/2006/main" mc:Ignorable="w14 w15 w16se w16cid w16 w16cex w16sdtdh w16du">
   <w:view w:val="normal"/>
   <w:defaultTabStop w:val="720"/>
   <w:characterSpacingControl w:val="doNotCompress"/>
@@ -29273,6 +29942,9 @@
   </w:compat>
   <w:rsids>
     <w:rsidRoot w:val="00E85C9D"/>
+    <w:rsid w:val="00592F40"/>
+    <w:rsid w:val="00B90440"/>
+    <w:rsid w:val="00BB4F09"/>
     <w:rsid w:val="00DE3FEE"/>
     <w:rsid w:val="00E85C9D"/>
     <w:rsid w:val="00F11527"/>
@@ -29299,7 +29971,7 @@
 </file>
 
 <file path=word/glossary/styles.xml><?xml version="1.0" encoding="utf-8"?>
-<w:styles xmlns:mc="http://schemas.openxmlformats.org/markup-compatibility/2006" xmlns:r="http://schemas.openxmlformats.org/officeDocument/2006/relationships" xmlns:w="http://schemas.openxmlformats.org/wordprocessingml/2006/main" xmlns:w14="http://schemas.microsoft.com/office/word/2010/wordml" xmlns:w15="http://schemas.microsoft.com/office/word/2012/wordml" xmlns:w16cex="http://schemas.microsoft.com/office/word/2018/wordml/cex" xmlns:w16cid="http://schemas.microsoft.com/office/word/2016/wordml/cid" xmlns:w16="http://schemas.microsoft.com/office/word/2018/wordml" xmlns:w16sdtdh="http://schemas.microsoft.com/office/word/2020/wordml/sdtdatahash" xmlns:w16se="http://schemas.microsoft.com/office/word/2015/wordml/symex" mc:Ignorable="w14 w15 w16se w16cid w16 w16cex w16sdtdh">
+<w:styles xmlns:mc="http://schemas.openxmlformats.org/markup-compatibility/2006" xmlns:r="http://schemas.openxmlformats.org/officeDocument/2006/relationships" xmlns:w="http://schemas.openxmlformats.org/wordprocessingml/2006/main" xmlns:w14="http://schemas.microsoft.com/office/word/2010/wordml" xmlns:w15="http://schemas.microsoft.com/office/word/2012/wordml" xmlns:w16cex="http://schemas.microsoft.com/office/word/2018/wordml/cex" xmlns:w16cid="http://schemas.microsoft.com/office/word/2016/wordml/cid" xmlns:w16="http://schemas.microsoft.com/office/word/2018/wordml" xmlns:w16du="http://schemas.microsoft.com/office/word/2023/wordml/word16du" xmlns:w16sdtdh="http://schemas.microsoft.com/office/word/2020/wordml/sdtdatahash" xmlns:w16se="http://schemas.microsoft.com/office/word/2015/wordml/symex" mc:Ignorable="w14 w15 w16se w16cid w16 w16cex w16sdtdh w16du">
   <w:docDefaults>
     <w:rPrDefault>
       <w:rPr>
@@ -29735,20 +30407,11 @@
   <w:style w:type="paragraph" w:customStyle="1" w:styleId="039F855B09D04EB5AE9CB92A47343EF3">
     <w:name w:val="039F855B09D04EB5AE9CB92A47343EF3"/>
   </w:style>
-  <w:style w:type="paragraph" w:customStyle="1" w:styleId="47444D9C283A4BD9821C525199DC9F2E">
-    <w:name w:val="47444D9C283A4BD9821C525199DC9F2E"/>
-  </w:style>
-  <w:style w:type="paragraph" w:customStyle="1" w:styleId="8076A33B52B94849BB2C1C56A5F9F751">
-    <w:name w:val="8076A33B52B94849BB2C1C56A5F9F751"/>
-  </w:style>
-  <w:style w:type="paragraph" w:customStyle="1" w:styleId="C20948D00ECE4DFCA0D8E00B1DFE729C">
-    <w:name w:val="C20948D00ECE4DFCA0D8E00B1DFE729C"/>
-  </w:style>
 </w:styles>
 </file>
 
 <file path=word/glossary/webSettings.xml><?xml version="1.0" encoding="utf-8"?>
-<w:webSettings xmlns:mc="http://schemas.openxmlformats.org/markup-compatibility/2006" xmlns:r="http://schemas.openxmlformats.org/officeDocument/2006/relationships" xmlns:w="http://schemas.openxmlformats.org/wordprocessingml/2006/main" xmlns:w14="http://schemas.microsoft.com/office/word/2010/wordml" xmlns:w15="http://schemas.microsoft.com/office/word/2012/wordml" xmlns:w16cex="http://schemas.microsoft.com/office/word/2018/wordml/cex" xmlns:w16cid="http://schemas.microsoft.com/office/word/2016/wordml/cid" xmlns:w16="http://schemas.microsoft.com/office/word/2018/wordml" xmlns:w16sdtdh="http://schemas.microsoft.com/office/word/2020/wordml/sdtdatahash" xmlns:w16se="http://schemas.microsoft.com/office/word/2015/wordml/symex" mc:Ignorable="w14 w15 w16se w16cid w16 w16cex w16sdtdh">
+<w:webSettings xmlns:mc="http://schemas.openxmlformats.org/markup-compatibility/2006" xmlns:r="http://schemas.openxmlformats.org/officeDocument/2006/relationships" xmlns:w="http://schemas.openxmlformats.org/wordprocessingml/2006/main" xmlns:w14="http://schemas.microsoft.com/office/word/2010/wordml" xmlns:w15="http://schemas.microsoft.com/office/word/2012/wordml" xmlns:w16cex="http://schemas.microsoft.com/office/word/2018/wordml/cex" xmlns:w16cid="http://schemas.microsoft.com/office/word/2016/wordml/cid" xmlns:w16="http://schemas.microsoft.com/office/word/2018/wordml" xmlns:w16du="http://schemas.microsoft.com/office/word/2023/wordml/word16du" xmlns:w16sdtdh="http://schemas.microsoft.com/office/word/2020/wordml/sdtdatahash" xmlns:w16se="http://schemas.microsoft.com/office/word/2015/wordml/symex" mc:Ignorable="w14 w15 w16se w16cid w16 w16cex w16sdtdh w16du">
   <w:optimizeForBrowser/>
   <w:allowPNG/>
 </w:webSettings>
@@ -30016,10 +30679,35 @@
 </file>
 
 <file path=customXml/item1.xml><?xml version="1.0" encoding="utf-8"?>
-<b:Sources xmlns:b="http://schemas.openxmlformats.org/officeDocument/2006/bibliography" xmlns="http://schemas.openxmlformats.org/officeDocument/2006/bibliography" SelectedStyle="\APASixthEditionOfficeOnline.xsl" StyleName="APA" Version="6"/>
+<p:properties xmlns:p="http://schemas.microsoft.com/office/2006/metadata/properties" xmlns:xsi="http://www.w3.org/2001/XMLSchema-instance" xmlns:pc="http://schemas.microsoft.com/office/infopath/2007/PartnerControls">
+  <documentManagement>
+    <_ip_UnifiedCompliancePolicyUIAction xmlns="http://schemas.microsoft.com/sharepoint/v3" xsi:nil="true"/>
+    <Image xmlns="71af3243-3dd4-4a8d-8c0d-dd76da1f02a5">
+      <Url xsi:nil="true"/>
+      <Description xsi:nil="true"/>
+    </Image>
+    <Status xmlns="71af3243-3dd4-4a8d-8c0d-dd76da1f02a5">Not started</Status>
+    <Background xmlns="71af3243-3dd4-4a8d-8c0d-dd76da1f02a5">false</Background>
+    <_ip_UnifiedCompliancePolicyProperties xmlns="http://schemas.microsoft.com/sharepoint/v3" xsi:nil="true"/>
+    <ImageTagsTaxHTField xmlns="71af3243-3dd4-4a8d-8c0d-dd76da1f02a5">
+      <Terms xmlns="http://schemas.microsoft.com/office/infopath/2007/PartnerControls"/>
+    </ImageTagsTaxHTField>
+    <TaxCatchAll xmlns="230e9df3-be65-4c73-a93b-d1236ebd677e" xsi:nil="true"/>
+    <MediaServiceKeyPoints xmlns="71af3243-3dd4-4a8d-8c0d-dd76da1f02a5" xsi:nil="true"/>
+  </documentManagement>
+</p:properties>
 </file>
 
 <file path=customXml/item2.xml><?xml version="1.0" encoding="utf-8"?>
+<?mso-contentType ?>
+<FormTemplates xmlns="http://schemas.microsoft.com/sharepoint/v3/contenttype/forms">
+  <Display>DocumentLibraryForm</Display>
+  <Edit>DocumentLibraryForm</Edit>
+  <New>DocumentLibraryForm</New>
+</FormTemplates>
+</file>
+
+<file path=customXml/item3.xml><?xml version="1.0" encoding="utf-8"?>
 <ct:contentTypeSchema xmlns:ct="http://schemas.microsoft.com/office/2006/metadata/contentType" xmlns:ma="http://schemas.microsoft.com/office/2006/metadata/properties/metaAttributes" ct:_="" ma:_="" ma:contentTypeName="Document" ma:contentTypeID="0x01010079F111ED35F8CC479449609E8A0923A6" ma:contentTypeVersion="26" ma:contentTypeDescription="Create a new document." ma:contentTypeScope="" ma:versionID="ac37c1753acd5e330d2062ccec26ea66">
   <xsd:schema xmlns:xsd="http://www.w3.org/2001/XMLSchema" xmlns:xs="http://www.w3.org/2001/XMLSchema" xmlns:p="http://schemas.microsoft.com/office/2006/metadata/properties" xmlns:ns1="http://schemas.microsoft.com/sharepoint/v3" xmlns:ns2="71af3243-3dd4-4a8d-8c0d-dd76da1f02a5" xmlns:ns3="16c05727-aa75-4e4a-9b5f-8a80a1165891" xmlns:ns4="230e9df3-be65-4c73-a93b-d1236ebd677e" targetNamespace="http://schemas.microsoft.com/office/2006/metadata/properties" ma:root="true" ma:fieldsID="3b340c7101c92c5120abd06486f94548" ns1:_="" ns2:_="" ns3:_="" ns4:_="">
     <xsd:import namespace="http://schemas.microsoft.com/sharepoint/v3"/>
@@ -30319,44 +31007,31 @@
 </ct:contentTypeSchema>
 </file>
 
-<file path=customXml/item3.xml><?xml version="1.0" encoding="utf-8"?>
-<?mso-contentType ?>
-<FormTemplates xmlns="http://schemas.microsoft.com/sharepoint/v3/contenttype/forms">
-  <Display>DocumentLibraryForm</Display>
-  <Edit>DocumentLibraryForm</Edit>
-  <New>DocumentLibraryForm</New>
-</FormTemplates>
-</file>
-
 <file path=customXml/item4.xml><?xml version="1.0" encoding="utf-8"?>
-<p:properties xmlns:p="http://schemas.microsoft.com/office/2006/metadata/properties" xmlns:xsi="http://www.w3.org/2001/XMLSchema-instance" xmlns:pc="http://schemas.microsoft.com/office/infopath/2007/PartnerControls">
-  <documentManagement>
-    <_ip_UnifiedCompliancePolicyUIAction xmlns="http://schemas.microsoft.com/sharepoint/v3" xsi:nil="true"/>
-    <Image xmlns="71af3243-3dd4-4a8d-8c0d-dd76da1f02a5">
-      <Url xsi:nil="true"/>
-      <Description xsi:nil="true"/>
-    </Image>
-    <Status xmlns="71af3243-3dd4-4a8d-8c0d-dd76da1f02a5">Not started</Status>
-    <Background xmlns="71af3243-3dd4-4a8d-8c0d-dd76da1f02a5">false</Background>
-    <_ip_UnifiedCompliancePolicyProperties xmlns="http://schemas.microsoft.com/sharepoint/v3" xsi:nil="true"/>
-    <ImageTagsTaxHTField xmlns="71af3243-3dd4-4a8d-8c0d-dd76da1f02a5">
-      <Terms xmlns="http://schemas.microsoft.com/office/infopath/2007/PartnerControls"/>
-    </ImageTagsTaxHTField>
-    <TaxCatchAll xmlns="230e9df3-be65-4c73-a93b-d1236ebd677e" xsi:nil="true"/>
-    <MediaServiceKeyPoints xmlns="71af3243-3dd4-4a8d-8c0d-dd76da1f02a5" xsi:nil="true"/>
-  </documentManagement>
-</p:properties>
+<b:Sources xmlns:b="http://schemas.openxmlformats.org/officeDocument/2006/bibliography" xmlns="http://schemas.openxmlformats.org/officeDocument/2006/bibliography" SelectedStyle="\APASixthEditionOfficeOnline.xsl" StyleName="APA" Version="6"/>
 </file>
 
 <file path=customXml/itemProps1.xml><?xml version="1.0" encoding="utf-8"?>
-<ds:datastoreItem xmlns:ds="http://schemas.openxmlformats.org/officeDocument/2006/customXml" ds:itemID="{B690CEF4-07C7-4C0C-A6BB-7328017E8EDA}">
+<ds:datastoreItem xmlns:ds="http://schemas.openxmlformats.org/officeDocument/2006/customXml" ds:itemID="{A9893E80-0AB2-4C42-8D6E-F0C64251EDE9}">
   <ds:schemaRefs>
-    <ds:schemaRef ds:uri="http://schemas.openxmlformats.org/officeDocument/2006/bibliography"/>
+    <ds:schemaRef ds:uri="http://schemas.microsoft.com/office/2006/metadata/properties"/>
+    <ds:schemaRef ds:uri="http://schemas.microsoft.com/office/infopath/2007/PartnerControls"/>
+    <ds:schemaRef ds:uri="http://schemas.microsoft.com/sharepoint/v3"/>
+    <ds:schemaRef ds:uri="71af3243-3dd4-4a8d-8c0d-dd76da1f02a5"/>
+    <ds:schemaRef ds:uri="230e9df3-be65-4c73-a93b-d1236ebd677e"/>
   </ds:schemaRefs>
 </ds:datastoreItem>
 </file>
 
 <file path=customXml/itemProps2.xml><?xml version="1.0" encoding="utf-8"?>
+<ds:datastoreItem xmlns:ds="http://schemas.openxmlformats.org/officeDocument/2006/customXml" ds:itemID="{AABE5AEB-BD32-46FB-B4E8-5C314C3FA503}">
+  <ds:schemaRefs>
+    <ds:schemaRef ds:uri="http://schemas.microsoft.com/sharepoint/v3/contenttype/forms"/>
+  </ds:schemaRefs>
+</ds:datastoreItem>
+</file>
+
+<file path=customXml/itemProps3.xml><?xml version="1.0" encoding="utf-8"?>
 <ds:datastoreItem xmlns:ds="http://schemas.openxmlformats.org/officeDocument/2006/customXml" ds:itemID="{46268ACC-32FC-4261-BF80-5F6DE34E1C11}">
   <ds:schemaRefs>
     <ds:schemaRef ds:uri="http://schemas.microsoft.com/office/2006/metadata/contentType"/>
@@ -30377,22 +31052,10 @@
 </ds:datastoreItem>
 </file>
 
-<file path=customXml/itemProps3.xml><?xml version="1.0" encoding="utf-8"?>
-<ds:datastoreItem xmlns:ds="http://schemas.openxmlformats.org/officeDocument/2006/customXml" ds:itemID="{AABE5AEB-BD32-46FB-B4E8-5C314C3FA503}">
+<file path=customXml/itemProps4.xml><?xml version="1.0" encoding="utf-8"?>
+<ds:datastoreItem xmlns:ds="http://schemas.openxmlformats.org/officeDocument/2006/customXml" ds:itemID="{B690CEF4-07C7-4C0C-A6BB-7328017E8EDA}">
   <ds:schemaRefs>
-    <ds:schemaRef ds:uri="http://schemas.microsoft.com/sharepoint/v3/contenttype/forms"/>
-  </ds:schemaRefs>
-</ds:datastoreItem>
-</file>
-
-<file path=customXml/itemProps4.xml><?xml version="1.0" encoding="utf-8"?>
-<ds:datastoreItem xmlns:ds="http://schemas.openxmlformats.org/officeDocument/2006/customXml" ds:itemID="{A9893E80-0AB2-4C42-8D6E-F0C64251EDE9}">
-  <ds:schemaRefs>
-    <ds:schemaRef ds:uri="http://schemas.microsoft.com/office/2006/metadata/properties"/>
-    <ds:schemaRef ds:uri="http://schemas.microsoft.com/office/infopath/2007/PartnerControls"/>
-    <ds:schemaRef ds:uri="http://schemas.microsoft.com/sharepoint/v3"/>
-    <ds:schemaRef ds:uri="71af3243-3dd4-4a8d-8c0d-dd76da1f02a5"/>
-    <ds:schemaRef ds:uri="230e9df3-be65-4c73-a93b-d1236ebd677e"/>
+    <ds:schemaRef ds:uri="http://schemas.openxmlformats.org/officeDocument/2006/bibliography"/>
   </ds:schemaRefs>
 </ds:datastoreItem>
 </file>

</xml_diff>